<commit_message>
Docs for the win
</commit_message>
<xml_diff>
--- a/BSA Final Project.docx
+++ b/BSA Final Project.docx
@@ -1,360 +1,1906 @@
 
 <file path=word/document.xml><?xml version="1.0" encoding="utf-8"?>
-<w:document xmlns:wpc="http://schemas.microsoft.com/office/word/2010/wordprocessingCanvas" xmlns:cx="http://schemas.microsoft.com/office/drawing/2014/chartex" xmlns:cx1="http://schemas.microsoft.com/office/drawing/2015/9/8/chartex" xmlns:cx2="http://schemas.microsoft.com/office/drawing/2015/10/21/chartex" xmlns:cx3="http://schemas.microsoft.com/office/drawing/2016/5/9/chartex" xmlns:cx4="http://schemas.microsoft.com/office/drawing/2016/5/10/chartex" xmlns:cx5="http://schemas.microsoft.com/office/drawing/2016/5/11/chartex" xmlns:cx6="http://schemas.microsoft.com/office/drawing/2016/5/12/chartex" xmlns:cx7="http://schemas.microsoft.com/office/drawing/2016/5/13/chartex" xmlns:cx8="http://schemas.microsoft.com/office/drawing/2016/5/14/chartex" xmlns:mc="http://schemas.openxmlformats.org/markup-compatibility/2006" xmlns:aink="http://schemas.microsoft.com/office/drawing/2016/ink" xmlns:am3d="http://schemas.microsoft.com/office/drawing/2017/model3d" xmlns:o="urn:schemas-microsoft-com:office:office" xmlns:oel="http://schemas.microsoft.com/office/2019/extlst" xmlns:r="http://schemas.openxmlformats.org/officeDocument/2006/relationships" xmlns:m="http://schemas.openxmlformats.org/officeDocument/2006/math" xmlns:v="urn:schemas-microsoft-com:vml" xmlns:wp14="http://schemas.microsoft.com/office/word/2010/wordprocessingDrawing" xmlns:wp="http://schemas.openxmlformats.org/drawingml/2006/wordprocessingDrawing" xmlns:w10="urn:schemas-microsoft-com:office:word" xmlns:w="http://schemas.openxmlformats.org/wordprocessingml/2006/main" xmlns:w14="http://schemas.microsoft.com/office/word/2010/wordml" xmlns:w15="http://schemas.microsoft.com/office/word/2012/wordml" xmlns:w16cex="http://schemas.microsoft.com/office/word/2018/wordml/cex" xmlns:w16cid="http://schemas.microsoft.com/office/word/2016/wordml/cid" xmlns:w16="http://schemas.microsoft.com/office/word/2018/wordml" xmlns:w16sdtdh="http://schemas.microsoft.com/office/word/2020/wordml/sdtdatahash" xmlns:w16se="http://schemas.microsoft.com/office/word/2015/wordml/symex" xmlns:wpg="http://schemas.microsoft.com/office/word/2010/wordprocessingGroup" xmlns:wpi="http://schemas.microsoft.com/office/word/2010/wordprocessingInk" xmlns:wne="http://schemas.microsoft.com/office/word/2006/wordml" xmlns:wps="http://schemas.microsoft.com/office/word/2010/wordprocessingShape" mc:Ignorable="w14 w15 w16se w16cid w16 w16cex w16sdtdh wp14">
+<w:document xmlns:wpc="http://schemas.microsoft.com/office/word/2010/wordprocessingCanvas" xmlns:cx="http://schemas.microsoft.com/office/drawing/2014/chartex" xmlns:cx1="http://schemas.microsoft.com/office/drawing/2015/9/8/chartex" xmlns:cx2="http://schemas.microsoft.com/office/drawing/2015/10/21/chartex" xmlns:cx3="http://schemas.microsoft.com/office/drawing/2016/5/9/chartex" xmlns:cx4="http://schemas.microsoft.com/office/drawing/2016/5/10/chartex" xmlns:cx5="http://schemas.microsoft.com/office/drawing/2016/5/11/chartex" xmlns:cx6="http://schemas.microsoft.com/office/drawing/2016/5/12/chartex" xmlns:cx7="http://schemas.microsoft.com/office/drawing/2016/5/13/chartex" xmlns:cx8="http://schemas.microsoft.com/office/drawing/2016/5/14/chartex" xmlns:mc="http://schemas.openxmlformats.org/markup-compatibility/2006" xmlns:aink="http://schemas.microsoft.com/office/drawing/2016/ink" xmlns:am3d="http://schemas.microsoft.com/office/drawing/2017/model3d" xmlns:o="urn:schemas-microsoft-com:office:office" xmlns:oel="http://schemas.microsoft.com/office/2019/extlst" xmlns:r="http://schemas.openxmlformats.org/officeDocument/2006/relationships" xmlns:m="http://schemas.openxmlformats.org/officeDocument/2006/math" xmlns:v="urn:schemas-microsoft-com:vml" xmlns:wp14="http://schemas.microsoft.com/office/word/2010/wordprocessingDrawing" xmlns:wp="http://schemas.openxmlformats.org/drawingml/2006/wordprocessingDrawing" xmlns:w10="urn:schemas-microsoft-com:office:word" xmlns:w="http://schemas.openxmlformats.org/wordprocessingml/2006/main" xmlns:w14="http://schemas.microsoft.com/office/word/2010/wordml" xmlns:w15="http://schemas.microsoft.com/office/word/2012/wordml" xmlns:w16cex="http://schemas.microsoft.com/office/word/2018/wordml/cex" xmlns:w16cid="http://schemas.microsoft.com/office/word/2016/wordml/cid" xmlns:w16="http://schemas.microsoft.com/office/word/2018/wordml" xmlns:w16du="http://schemas.microsoft.com/office/word/2023/wordml/word16du" xmlns:w16sdtdh="http://schemas.microsoft.com/office/word/2020/wordml/sdtdatahash" xmlns:w16se="http://schemas.microsoft.com/office/word/2015/wordml/symex" xmlns:wpg="http://schemas.microsoft.com/office/word/2010/wordprocessingGroup" xmlns:wpi="http://schemas.microsoft.com/office/word/2010/wordprocessingInk" xmlns:wne="http://schemas.microsoft.com/office/word/2006/wordml" xmlns:wps="http://schemas.microsoft.com/office/word/2010/wordprocessingShape" mc:Ignorable="w14 w15 w16se w16cid w16 w16cex w16sdtdh w16du wp14">
   <w:body>
     <w:p>
       <w:pPr>
         <w:spacing w:line="360" w:lineRule="auto"/>
         <w:rPr>
-          <w:rFonts w:ascii="Euphemia UCAS" w:hAnsi="Euphemia UCAS" w:cs="Euphemia UCAS" w:hint="cs"/>
-          <w:lang w:val="en-US"/>
-        </w:rPr>
-      </w:pPr>
-      <w:r>
-        <w:rPr>
-          <w:rFonts w:ascii="Euphemia UCAS" w:hAnsi="Euphemia UCAS" w:cs="Euphemia UCAS" w:hint="cs"/>
-          <w:lang w:val="en-US"/>
-        </w:rPr>
-        <w:t>BSA Final Project – Mole Rat Communication</w:t>
-      </w:r>
-    </w:p>
-    <w:p>
-      <w:pPr>
-        <w:pStyle w:val="ListParagraph"/>
-        <w:numPr>
-          <w:ilvl w:val="0"/>
-          <w:numId w:val="2"/>
-        </w:numPr>
+          <w:rFonts w:asciiTheme="majorBidi" w:eastAsia="Times New Roman" w:hAnsiTheme="majorBidi" w:cstheme="majorBidi"/>
+          <w:kern w:val="0"/>
+          <w:sz w:val="20"/>
+          <w:szCs w:val="20"/>
+          <w:lang w:val="en-IL" w:eastAsia="en-IL"/>
+          <w14:ligatures w14:val="none"/>
+        </w:rPr>
+      </w:pPr>
+      <w:r>
+        <w:rPr>
+          <w:rFonts w:asciiTheme="majorBidi" w:eastAsia="Times New Roman" w:hAnsiTheme="majorBidi" w:cstheme="majorBidi"/>
+          <w:color w:val="000000"/>
+          <w:kern w:val="0"/>
+          <w:sz w:val="22"/>
+          <w:szCs w:val="22"/>
+          <w:lang w:val="en-IL" w:eastAsia="en-IL"/>
+          <w14:ligatures w14:val="none"/>
+        </w:rPr>
+        <w:t>Biological signal analysis final project - Mole-rat seismic communication</w:t>
+      </w:r>
+      <w:r>
+        <w:rPr>
+          <w:rFonts w:asciiTheme="majorBidi" w:eastAsia="Times New Roman" w:hAnsiTheme="majorBidi" w:cstheme="majorBidi"/>
+          <w:color w:val="000000"/>
+          <w:kern w:val="0"/>
+          <w:sz w:val="22"/>
+          <w:szCs w:val="22"/>
+          <w:lang w:val="en-IL" w:eastAsia="en-IL"/>
+          <w14:ligatures w14:val="none"/>
+        </w:rPr>
+        <w:br/>
+        <w:t>Tami Yosef and Carmi Yeffet</w:t>
+      </w:r>
+    </w:p>
+    <w:p>
+      <w:pPr>
         <w:spacing w:line="360" w:lineRule="auto"/>
         <w:rPr>
-          <w:rFonts w:ascii="Euphemia UCAS" w:hAnsi="Euphemia UCAS" w:cs="Euphemia UCAS" w:hint="cs"/>
-          <w:lang w:val="en-US"/>
-        </w:rPr>
-      </w:pPr>
-      <w:r>
-        <w:rPr>
-          <w:rFonts w:ascii="Euphemia UCAS" w:hAnsi="Euphemia UCAS" w:cs="Euphemia UCAS" w:hint="cs"/>
-          <w:lang w:val="en-US"/>
-        </w:rPr>
-        <w:t xml:space="preserve">Each .wav file is at a sampling rate of 44100 samples per second (44100 Hz). </w:t>
-      </w:r>
-    </w:p>
-    <w:p>
-      <w:pPr>
-        <w:pStyle w:val="ListParagraph"/>
-        <w:numPr>
-          <w:ilvl w:val="0"/>
-          <w:numId w:val="2"/>
-        </w:numPr>
+          <w:rFonts w:asciiTheme="majorBidi" w:eastAsia="Times New Roman" w:hAnsiTheme="majorBidi" w:cstheme="majorBidi"/>
+          <w:kern w:val="0"/>
+          <w:sz w:val="20"/>
+          <w:szCs w:val="20"/>
+          <w:lang w:val="en-IL" w:eastAsia="en-IL"/>
+          <w14:ligatures w14:val="none"/>
+        </w:rPr>
+      </w:pPr>
+    </w:p>
+    <w:p>
+      <w:pPr>
         <w:spacing w:line="360" w:lineRule="auto"/>
         <w:rPr>
-          <w:rFonts w:ascii="Euphemia UCAS" w:hAnsi="Euphemia UCAS" w:cs="Euphemia UCAS" w:hint="cs"/>
-          <w:lang w:val="en-US"/>
-        </w:rPr>
-      </w:pPr>
-      <w:r>
-        <w:rPr>
-          <w:rFonts w:ascii="Euphemia UCAS" w:hAnsi="Euphemia UCAS" w:cs="Euphemia UCAS" w:hint="cs"/>
-          <w:lang w:val="en-US"/>
-        </w:rPr>
-        <w:t xml:space="preserve">Each .wav file has 2500 data points, each </w:t>
+          <w:rFonts w:asciiTheme="majorBidi" w:eastAsia="Times New Roman" w:hAnsiTheme="majorBidi" w:cstheme="majorBidi"/>
+          <w:kern w:val="0"/>
+          <w:sz w:val="20"/>
+          <w:szCs w:val="20"/>
+          <w:lang w:val="en-IL" w:eastAsia="en-IL"/>
+          <w14:ligatures w14:val="none"/>
+        </w:rPr>
+      </w:pPr>
+      <w:r>
+        <w:rPr>
+          <w:rFonts w:asciiTheme="majorBidi" w:eastAsia="Times New Roman" w:hAnsiTheme="majorBidi" w:cstheme="majorBidi"/>
+          <w:color w:val="000000"/>
+          <w:kern w:val="0"/>
+          <w:sz w:val="22"/>
+          <w:szCs w:val="22"/>
+          <w:lang w:val="en-IL" w:eastAsia="en-IL"/>
+          <w14:ligatures w14:val="none"/>
+        </w:rPr>
+        <w:t>Mole rats use head drumming to communicate. In this project, we sought to answer two questions.</w:t>
+      </w:r>
+      <w:r>
+        <w:rPr>
+          <w:rFonts w:asciiTheme="majorBidi" w:eastAsia="Times New Roman" w:hAnsiTheme="majorBidi" w:cstheme="majorBidi"/>
+          <w:color w:val="000000"/>
+          <w:kern w:val="0"/>
+          <w:sz w:val="22"/>
+          <w:szCs w:val="22"/>
+          <w:lang w:val="en-IL" w:eastAsia="en-IL"/>
+          <w14:ligatures w14:val="none"/>
+        </w:rPr>
+        <w:t xml:space="preserve"> </w:t>
+      </w:r>
+      <w:r>
+        <w:rPr>
+          <w:rFonts w:asciiTheme="majorBidi" w:eastAsia="Times New Roman" w:hAnsiTheme="majorBidi" w:cstheme="majorBidi"/>
+          <w:color w:val="000000"/>
+          <w:kern w:val="0"/>
+          <w:sz w:val="22"/>
+          <w:szCs w:val="22"/>
+          <w:lang w:val="en-IL" w:eastAsia="en-IL"/>
+          <w14:ligatures w14:val="none"/>
+        </w:rPr>
+        <w:t>First, do individuals possess unique drumming signatures?</w:t>
+      </w:r>
+      <w:r>
+        <w:rPr>
+          <w:rFonts w:asciiTheme="majorBidi" w:eastAsia="Times New Roman" w:hAnsiTheme="majorBidi" w:cstheme="majorBidi"/>
+          <w:color w:val="000000"/>
+          <w:kern w:val="0"/>
+          <w:sz w:val="22"/>
+          <w:szCs w:val="22"/>
+          <w:lang w:val="en-IL" w:eastAsia="en-IL"/>
+          <w14:ligatures w14:val="none"/>
+        </w:rPr>
+        <w:br/>
+        <w:t xml:space="preserve">Second, </w:t>
+      </w:r>
+      <w:r>
+        <w:rPr>
+          <w:rFonts w:asciiTheme="majorBidi" w:eastAsia="Times New Roman" w:hAnsiTheme="majorBidi" w:cstheme="majorBidi"/>
+          <w:color w:val="000000"/>
+          <w:kern w:val="0"/>
+          <w:sz w:val="22"/>
+          <w:szCs w:val="22"/>
+          <w:lang w:val="en-IL" w:eastAsia="en-IL"/>
+          <w14:ligatures w14:val="none"/>
+        </w:rPr>
+        <w:t>given</w:t>
+      </w:r>
+      <w:r>
+        <w:rPr>
+          <w:rFonts w:asciiTheme="majorBidi" w:eastAsia="Times New Roman" w:hAnsiTheme="majorBidi" w:cstheme="majorBidi"/>
+          <w:color w:val="000000"/>
+          <w:kern w:val="0"/>
+          <w:sz w:val="22"/>
+          <w:szCs w:val="22"/>
+          <w:lang w:val="en-IL" w:eastAsia="en-IL"/>
+          <w14:ligatures w14:val="none"/>
+        </w:rPr>
+        <w:t xml:space="preserve"> a drumming recording, is it possible to determine which individual was addressed?</w:t>
+      </w:r>
+    </w:p>
+    <w:p>
+      <w:pPr>
+        <w:spacing w:line="360" w:lineRule="auto"/>
+        <w:rPr>
+          <w:rFonts w:asciiTheme="majorBidi" w:eastAsia="Times New Roman" w:hAnsiTheme="majorBidi" w:cstheme="majorBidi"/>
+          <w:kern w:val="0"/>
+          <w:sz w:val="20"/>
+          <w:szCs w:val="20"/>
+          <w:lang w:val="en-IL" w:eastAsia="en-IL"/>
+          <w14:ligatures w14:val="none"/>
+        </w:rPr>
+      </w:pPr>
+    </w:p>
+    <w:p>
+      <w:pPr>
+        <w:spacing w:line="360" w:lineRule="auto"/>
+        <w:rPr>
+          <w:rFonts w:asciiTheme="majorBidi" w:eastAsia="Times New Roman" w:hAnsiTheme="majorBidi" w:cstheme="majorBidi"/>
+          <w:kern w:val="0"/>
+          <w:sz w:val="20"/>
+          <w:szCs w:val="20"/>
+          <w:lang w:val="en-IL" w:eastAsia="en-IL"/>
+          <w14:ligatures w14:val="none"/>
+        </w:rPr>
+      </w:pPr>
+      <w:r>
+        <w:rPr>
+          <w:rFonts w:asciiTheme="majorBidi" w:eastAsia="Times New Roman" w:hAnsiTheme="majorBidi" w:cstheme="majorBidi"/>
+          <w:color w:val="000000"/>
+          <w:kern w:val="0"/>
+          <w:sz w:val="22"/>
+          <w:szCs w:val="22"/>
+          <w:lang w:val="en-IL" w:eastAsia="en-IL"/>
+          <w14:ligatures w14:val="none"/>
+        </w:rPr>
+        <w:t xml:space="preserve">Head drumming communications were collected from a colony of tagged individuals, and the sound files were later annotated with the individual making the noise and the one receiving it. Therefore, this makes for a dataset of 2134 recoding at the length of ~0.05 seconds and a sampling rate of 44100Hz. As a first step, all the waveforms were smoothed using a Gaussian filter to reduce the number of peaks in the waveform. This step is crucial since our analysis assumes the most prominent peak in a recording encodes useful information for making predictions. The most prominent peak was determined to be the loudest peak out of the collection returned from the find peaks function in </w:t>
       </w:r>
       <w:proofErr w:type="spellStart"/>
       <w:r>
         <w:rPr>
-          <w:rFonts w:ascii="Euphemia UCAS" w:hAnsi="Euphemia UCAS" w:cs="Euphemia UCAS" w:hint="cs"/>
-          <w:lang w:val="en-US"/>
-        </w:rPr>
-        <w:t>representing</w:t>
+          <w:rFonts w:asciiTheme="majorBidi" w:eastAsia="Times New Roman" w:hAnsiTheme="majorBidi" w:cstheme="majorBidi"/>
+          <w:color w:val="000000"/>
+          <w:kern w:val="0"/>
+          <w:sz w:val="22"/>
+          <w:szCs w:val="22"/>
+          <w:lang w:val="en-IL" w:eastAsia="en-IL"/>
+          <w14:ligatures w14:val="none"/>
+        </w:rPr>
+        <w:t>Scipy</w:t>
       </w:r>
       <w:proofErr w:type="spellEnd"/>
       <w:r>
         <w:rPr>
-          <w:rFonts w:ascii="Euphemia UCAS" w:hAnsi="Euphemia UCAS" w:cs="Euphemia UCAS" w:hint="cs"/>
-          <w:lang w:val="en-US"/>
+          <w:rFonts w:asciiTheme="majorBidi" w:eastAsia="Times New Roman" w:hAnsiTheme="majorBidi" w:cstheme="majorBidi"/>
+          <w:color w:val="000000"/>
+          <w:kern w:val="0"/>
+          <w:sz w:val="22"/>
+          <w:szCs w:val="22"/>
+          <w:lang w:val="en-IL" w:eastAsia="en-IL"/>
+          <w14:ligatures w14:val="none"/>
+        </w:rPr>
+        <w:t xml:space="preserve">. </w:t>
+      </w:r>
+      <w:r>
+        <w:rPr>
+          <w:rFonts w:asciiTheme="majorBidi" w:eastAsia="Times New Roman" w:hAnsiTheme="majorBidi" w:cstheme="majorBidi"/>
+          <w:color w:val="000000"/>
+          <w:kern w:val="0"/>
+          <w:sz w:val="22"/>
+          <w:szCs w:val="22"/>
+          <w:lang w:val="en-IL" w:eastAsia="en-IL"/>
+          <w14:ligatures w14:val="none"/>
+        </w:rPr>
+        <w:br/>
+      </w:r>
+      <w:r>
+        <w:rPr>
+          <w:rFonts w:asciiTheme="majorBidi" w:eastAsia="Times New Roman" w:hAnsiTheme="majorBidi" w:cstheme="majorBidi"/>
+          <w:noProof/>
+          <w:color w:val="000000"/>
+          <w:kern w:val="0"/>
+          <w:sz w:val="22"/>
+          <w:szCs w:val="22"/>
+          <w:bdr w:val="single" w:sz="8" w:space="0" w:color="000000" w:frame="1"/>
+          <w:lang w:val="en-IL" w:eastAsia="en-IL"/>
+          <w14:ligatures w14:val="none"/>
+        </w:rPr>
+        <w:drawing>
+          <wp:inline distT="0" distB="0" distL="0" distR="0" wp14:anchorId="7215DEEF" wp14:editId="433C96C0">
+            <wp:extent cx="5734050" cy="3581400"/>
+            <wp:effectExtent l="0" t="0" r="0" b="0"/>
+            <wp:docPr id="2073958954" name="Picture 4"/>
+            <wp:cNvGraphicFramePr>
+              <a:graphicFrameLocks xmlns:a="http://schemas.openxmlformats.org/drawingml/2006/main" noChangeAspect="1"/>
+            </wp:cNvGraphicFramePr>
+            <a:graphic xmlns:a="http://schemas.openxmlformats.org/drawingml/2006/main">
+              <a:graphicData uri="http://schemas.openxmlformats.org/drawingml/2006/picture">
+                <pic:pic xmlns:pic="http://schemas.openxmlformats.org/drawingml/2006/picture">
+                  <pic:nvPicPr>
+                    <pic:cNvPr id="0" name="Picture 1"/>
+                    <pic:cNvPicPr>
+                      <a:picLocks noChangeAspect="1" noChangeArrowheads="1"/>
+                    </pic:cNvPicPr>
+                  </pic:nvPicPr>
+                  <pic:blipFill>
+                    <a:blip r:embed="rId5" cstate="print">
+                      <a:extLst>
+                        <a:ext uri="{28A0092B-C50C-407E-A947-70E740481C1C}">
+                          <a14:useLocalDpi xmlns:a14="http://schemas.microsoft.com/office/drawing/2010/main" val="0"/>
+                        </a:ext>
+                      </a:extLst>
+                    </a:blip>
+                    <a:srcRect/>
+                    <a:stretch>
+                      <a:fillRect/>
+                    </a:stretch>
+                  </pic:blipFill>
+                  <pic:spPr bwMode="auto">
+                    <a:xfrm>
+                      <a:off x="0" y="0"/>
+                      <a:ext cx="5734050" cy="3581400"/>
+                    </a:xfrm>
+                    <a:prstGeom prst="rect">
+                      <a:avLst/>
+                    </a:prstGeom>
+                    <a:noFill/>
+                    <a:ln>
+                      <a:noFill/>
+                    </a:ln>
+                  </pic:spPr>
+                </pic:pic>
+              </a:graphicData>
+            </a:graphic>
+          </wp:inline>
+        </w:drawing>
+      </w:r>
+    </w:p>
+    <w:p>
+      <w:pPr>
+        <w:spacing w:line="360" w:lineRule="auto"/>
+        <w:rPr>
+          <w:rFonts w:asciiTheme="majorBidi" w:eastAsia="Times New Roman" w:hAnsiTheme="majorBidi" w:cstheme="majorBidi"/>
+          <w:kern w:val="0"/>
+          <w:sz w:val="20"/>
+          <w:szCs w:val="20"/>
+          <w:lang w:val="en-IL" w:eastAsia="en-IL"/>
+          <w14:ligatures w14:val="none"/>
+        </w:rPr>
+      </w:pPr>
+      <w:r>
+        <w:rPr>
+          <w:rFonts w:asciiTheme="majorBidi" w:eastAsia="Times New Roman" w:hAnsiTheme="majorBidi" w:cstheme="majorBidi"/>
+          <w:color w:val="000000"/>
+          <w:kern w:val="0"/>
+          <w:sz w:val="22"/>
+          <w:szCs w:val="22"/>
+          <w:lang w:val="en-IL" w:eastAsia="en-IL"/>
+          <w14:ligatures w14:val="none"/>
+        </w:rPr>
+        <w:t>Fig 1. Head drumming waveform made by individual 2 and directed at individual 6. On the left, the raw waveform as recorded from the microphone. On the right, the signal after Gaussian preprocessing and peak detection. The identified peak is marked with a red dashed line.</w:t>
+      </w:r>
+    </w:p>
+    <w:p>
+      <w:pPr>
+        <w:rPr>
+          <w:rFonts w:asciiTheme="majorBidi" w:eastAsia="Times New Roman" w:hAnsiTheme="majorBidi" w:cstheme="majorBidi"/>
+          <w:kern w:val="0"/>
+          <w:sz w:val="20"/>
+          <w:szCs w:val="20"/>
+          <w:lang w:val="en-IL" w:eastAsia="en-IL"/>
+          <w14:ligatures w14:val="none"/>
+        </w:rPr>
+      </w:pPr>
+      <w:r>
+        <w:rPr>
+          <w:rFonts w:asciiTheme="majorBidi" w:eastAsia="Times New Roman" w:hAnsiTheme="majorBidi" w:cstheme="majorBidi"/>
+          <w:kern w:val="0"/>
+          <w:sz w:val="20"/>
+          <w:szCs w:val="20"/>
+          <w:lang w:val="en-IL" w:eastAsia="en-IL"/>
+          <w14:ligatures w14:val="none"/>
+        </w:rPr>
+        <w:br w:type="page"/>
+      </w:r>
+    </w:p>
+    <w:p>
+      <w:pPr>
+        <w:rPr>
+          <w:rFonts w:asciiTheme="majorBidi" w:eastAsia="Times New Roman" w:hAnsiTheme="majorBidi" w:cstheme="majorBidi"/>
+          <w:kern w:val="0"/>
+          <w:sz w:val="20"/>
+          <w:szCs w:val="20"/>
+          <w:lang w:val="en-IL" w:eastAsia="en-IL"/>
+          <w14:ligatures w14:val="none"/>
+        </w:rPr>
+      </w:pPr>
+      <w:r>
+        <w:rPr>
+          <w:rFonts w:asciiTheme="majorBidi" w:eastAsia="Times New Roman" w:hAnsiTheme="majorBidi" w:cstheme="majorBidi"/>
+          <w:color w:val="000000"/>
+          <w:kern w:val="0"/>
+          <w:sz w:val="22"/>
+          <w:szCs w:val="22"/>
+          <w:lang w:val="en-IL" w:eastAsia="en-IL"/>
+          <w14:ligatures w14:val="none"/>
+        </w:rPr>
+        <w:lastRenderedPageBreak/>
+        <w:t>With the peaks in hand, we proceeded to group all the individual drummer recordings, that is, all the recordings were a certain individual drummed irrespective of whom they were addressing. The same applies to all the communications an individual received. Making for a dictionary holding all data in an easy-to-access format. Example:</w:t>
+      </w:r>
+      <w:r>
+        <w:rPr>
+          <w:rFonts w:asciiTheme="majorBidi" w:eastAsia="Times New Roman" w:hAnsiTheme="majorBidi" w:cstheme="majorBidi"/>
+          <w:color w:val="000000"/>
+          <w:kern w:val="0"/>
+          <w:sz w:val="22"/>
+          <w:szCs w:val="22"/>
+          <w:lang w:val="en-IL" w:eastAsia="en-IL"/>
+          <w14:ligatures w14:val="none"/>
         </w:rPr>
         <w:t xml:space="preserve"> </w:t>
       </w:r>
       <w:r>
         <w:rPr>
-          <w:rFonts w:ascii="Euphemia UCAS" w:hAnsi="Euphemia UCAS" w:cs="Euphemia UCAS" w:hint="cs"/>
-        </w:rPr>
-        <w:t>the amplitude of the audio signal at a specific time point. The data type of the array depends on the bit depth of the audio file.</w:t>
+          <w:rFonts w:asciiTheme="majorBidi" w:eastAsia="Times New Roman" w:hAnsiTheme="majorBidi" w:cstheme="majorBidi"/>
+          <w:color w:val="000000"/>
+          <w:kern w:val="0"/>
+          <w:sz w:val="22"/>
+          <w:szCs w:val="22"/>
+          <w:lang w:val="en-IL" w:eastAsia="en-IL"/>
+          <w14:ligatures w14:val="none"/>
+        </w:rPr>
+        <w:br/>
+      </w:r>
+      <w:r>
+        <w:rPr>
+          <w:rFonts w:asciiTheme="majorBidi" w:eastAsia="Times New Roman" w:hAnsiTheme="majorBidi" w:cstheme="majorBidi"/>
+          <w:kern w:val="0"/>
+          <w:sz w:val="20"/>
+          <w:szCs w:val="20"/>
+          <w:lang w:val="en-IL" w:eastAsia="en-IL"/>
+          <w14:ligatures w14:val="none"/>
+        </w:rPr>
+        <w:t>{</w:t>
+      </w:r>
+    </w:p>
+    <w:p>
+      <w:pPr>
+        <w:ind w:left="720"/>
+        <w:rPr>
+          <w:rFonts w:asciiTheme="majorBidi" w:eastAsia="Times New Roman" w:hAnsiTheme="majorBidi" w:cstheme="majorBidi"/>
+          <w:kern w:val="0"/>
+          <w:sz w:val="20"/>
+          <w:szCs w:val="20"/>
+          <w:lang w:val="en-IL" w:eastAsia="en-IL"/>
+          <w14:ligatures w14:val="none"/>
+        </w:rPr>
+      </w:pPr>
+      <w:r>
+        <w:rPr>
+          <w:rFonts w:asciiTheme="majorBidi" w:eastAsia="Times New Roman" w:hAnsiTheme="majorBidi" w:cstheme="majorBidi"/>
+          <w:kern w:val="0"/>
+          <w:sz w:val="20"/>
+          <w:szCs w:val="20"/>
+          <w:lang w:val="en-IL" w:eastAsia="en-IL"/>
+          <w14:ligatures w14:val="none"/>
+        </w:rPr>
+        <w:t>'</w:t>
+      </w:r>
+      <w:proofErr w:type="spellStart"/>
+      <w:proofErr w:type="gramStart"/>
+      <w:r>
+        <w:rPr>
+          <w:rFonts w:asciiTheme="majorBidi" w:eastAsia="Times New Roman" w:hAnsiTheme="majorBidi" w:cstheme="majorBidi"/>
+          <w:kern w:val="0"/>
+          <w:sz w:val="20"/>
+          <w:szCs w:val="20"/>
+          <w:lang w:val="en-IL" w:eastAsia="en-IL"/>
+          <w14:ligatures w14:val="none"/>
+        </w:rPr>
+        <w:t>by</w:t>
+      </w:r>
+      <w:proofErr w:type="gramEnd"/>
+      <w:r>
+        <w:rPr>
+          <w:rFonts w:asciiTheme="majorBidi" w:eastAsia="Times New Roman" w:hAnsiTheme="majorBidi" w:cstheme="majorBidi"/>
+          <w:kern w:val="0"/>
+          <w:sz w:val="20"/>
+          <w:szCs w:val="20"/>
+          <w:lang w:val="en-IL" w:eastAsia="en-IL"/>
+          <w14:ligatures w14:val="none"/>
+        </w:rPr>
+        <w:t>_maker</w:t>
+      </w:r>
+      <w:proofErr w:type="spellEnd"/>
+      <w:r>
+        <w:rPr>
+          <w:rFonts w:asciiTheme="majorBidi" w:eastAsia="Times New Roman" w:hAnsiTheme="majorBidi" w:cstheme="majorBidi"/>
+          <w:kern w:val="0"/>
+          <w:sz w:val="20"/>
+          <w:szCs w:val="20"/>
+          <w:lang w:val="en-IL" w:eastAsia="en-IL"/>
+          <w14:ligatures w14:val="none"/>
+        </w:rPr>
+        <w:t xml:space="preserve">': </w:t>
+      </w:r>
+    </w:p>
+    <w:p>
+      <w:pPr>
+        <w:ind w:left="720"/>
+        <w:rPr>
+          <w:rFonts w:asciiTheme="majorBidi" w:eastAsia="Times New Roman" w:hAnsiTheme="majorBidi" w:cstheme="majorBidi"/>
+          <w:kern w:val="0"/>
+          <w:sz w:val="20"/>
+          <w:szCs w:val="20"/>
+          <w:lang w:val="en-IL" w:eastAsia="en-IL"/>
+          <w14:ligatures w14:val="none"/>
+        </w:rPr>
+      </w:pPr>
+      <w:r>
+        <w:rPr>
+          <w:rFonts w:asciiTheme="majorBidi" w:eastAsia="Times New Roman" w:hAnsiTheme="majorBidi" w:cstheme="majorBidi"/>
+          <w:kern w:val="0"/>
+          <w:sz w:val="20"/>
+          <w:szCs w:val="20"/>
+          <w:lang w:val="en-IL" w:eastAsia="en-IL"/>
+          <w14:ligatures w14:val="none"/>
+        </w:rPr>
+        <w:t>{</w:t>
+      </w:r>
+    </w:p>
+    <w:p>
+      <w:pPr>
+        <w:ind w:left="1440"/>
+        <w:rPr>
+          <w:rFonts w:asciiTheme="majorBidi" w:eastAsia="Times New Roman" w:hAnsiTheme="majorBidi" w:cstheme="majorBidi"/>
+          <w:kern w:val="0"/>
+          <w:sz w:val="20"/>
+          <w:szCs w:val="20"/>
+          <w:lang w:val="en-IL" w:eastAsia="en-IL"/>
+          <w14:ligatures w14:val="none"/>
+        </w:rPr>
+      </w:pPr>
+      <w:r>
+        <w:rPr>
+          <w:rFonts w:asciiTheme="majorBidi" w:eastAsia="Times New Roman" w:hAnsiTheme="majorBidi" w:cstheme="majorBidi"/>
+          <w:kern w:val="0"/>
+          <w:sz w:val="20"/>
+          <w:szCs w:val="20"/>
+          <w:lang w:val="en-IL" w:eastAsia="en-IL"/>
+          <w14:ligatures w14:val="none"/>
+        </w:rPr>
+        <w:t>'</w:t>
+      </w:r>
+      <w:proofErr w:type="spellStart"/>
+      <w:proofErr w:type="gramStart"/>
+      <w:r>
+        <w:rPr>
+          <w:rFonts w:asciiTheme="majorBidi" w:eastAsia="Times New Roman" w:hAnsiTheme="majorBidi" w:cstheme="majorBidi"/>
+          <w:kern w:val="0"/>
+          <w:sz w:val="20"/>
+          <w:szCs w:val="20"/>
+          <w:lang w:val="en-IL" w:eastAsia="en-IL"/>
+          <w14:ligatures w14:val="none"/>
+        </w:rPr>
+        <w:t>grouped</w:t>
+      </w:r>
+      <w:proofErr w:type="gramEnd"/>
+      <w:r>
+        <w:rPr>
+          <w:rFonts w:asciiTheme="majorBidi" w:eastAsia="Times New Roman" w:hAnsiTheme="majorBidi" w:cstheme="majorBidi"/>
+          <w:kern w:val="0"/>
+          <w:sz w:val="20"/>
+          <w:szCs w:val="20"/>
+          <w:lang w:val="en-IL" w:eastAsia="en-IL"/>
+          <w14:ligatures w14:val="none"/>
+        </w:rPr>
+        <w:t>_data</w:t>
+      </w:r>
+      <w:proofErr w:type="spellEnd"/>
+      <w:r>
+        <w:rPr>
+          <w:rFonts w:asciiTheme="majorBidi" w:eastAsia="Times New Roman" w:hAnsiTheme="majorBidi" w:cstheme="majorBidi"/>
+          <w:kern w:val="0"/>
+          <w:sz w:val="20"/>
+          <w:szCs w:val="20"/>
+          <w:lang w:val="en-IL" w:eastAsia="en-IL"/>
+          <w14:ligatures w14:val="none"/>
+        </w:rPr>
+        <w:t>': {...},</w:t>
+      </w:r>
+    </w:p>
+    <w:p>
+      <w:pPr>
+        <w:ind w:left="1440"/>
+        <w:rPr>
+          <w:rFonts w:asciiTheme="majorBidi" w:eastAsia="Times New Roman" w:hAnsiTheme="majorBidi" w:cstheme="majorBidi"/>
+          <w:kern w:val="0"/>
+          <w:sz w:val="20"/>
+          <w:szCs w:val="20"/>
+          <w:lang w:val="en-IL" w:eastAsia="en-IL"/>
+          <w14:ligatures w14:val="none"/>
+        </w:rPr>
+      </w:pPr>
+      <w:r>
+        <w:rPr>
+          <w:rFonts w:asciiTheme="majorBidi" w:eastAsia="Times New Roman" w:hAnsiTheme="majorBidi" w:cstheme="majorBidi"/>
+          <w:kern w:val="0"/>
+          <w:sz w:val="20"/>
+          <w:szCs w:val="20"/>
+          <w:lang w:val="en-IL" w:eastAsia="en-IL"/>
+          <w14:ligatures w14:val="none"/>
+        </w:rPr>
+        <w:t>'</w:t>
+      </w:r>
+      <w:proofErr w:type="spellStart"/>
+      <w:proofErr w:type="gramStart"/>
+      <w:r>
+        <w:rPr>
+          <w:rFonts w:asciiTheme="majorBidi" w:eastAsia="Times New Roman" w:hAnsiTheme="majorBidi" w:cstheme="majorBidi"/>
+          <w:kern w:val="0"/>
+          <w:sz w:val="20"/>
+          <w:szCs w:val="20"/>
+          <w:lang w:val="en-IL" w:eastAsia="en-IL"/>
+          <w14:ligatures w14:val="none"/>
+        </w:rPr>
+        <w:t>filtered</w:t>
+      </w:r>
+      <w:proofErr w:type="gramEnd"/>
+      <w:r>
+        <w:rPr>
+          <w:rFonts w:asciiTheme="majorBidi" w:eastAsia="Times New Roman" w:hAnsiTheme="majorBidi" w:cstheme="majorBidi"/>
+          <w:kern w:val="0"/>
+          <w:sz w:val="20"/>
+          <w:szCs w:val="20"/>
+          <w:lang w:val="en-IL" w:eastAsia="en-IL"/>
+          <w14:ligatures w14:val="none"/>
+        </w:rPr>
+        <w:t>_data</w:t>
+      </w:r>
+      <w:proofErr w:type="spellEnd"/>
+      <w:r>
+        <w:rPr>
+          <w:rFonts w:asciiTheme="majorBidi" w:eastAsia="Times New Roman" w:hAnsiTheme="majorBidi" w:cstheme="majorBidi"/>
+          <w:kern w:val="0"/>
+          <w:sz w:val="20"/>
+          <w:szCs w:val="20"/>
+          <w:lang w:val="en-IL" w:eastAsia="en-IL"/>
+          <w14:ligatures w14:val="none"/>
+        </w:rPr>
+        <w:t>': {</w:t>
+      </w:r>
+    </w:p>
+    <w:p>
+      <w:pPr>
+        <w:ind w:left="2160"/>
+        <w:rPr>
+          <w:rFonts w:asciiTheme="majorBidi" w:eastAsia="Times New Roman" w:hAnsiTheme="majorBidi" w:cstheme="majorBidi"/>
+          <w:kern w:val="0"/>
+          <w:sz w:val="20"/>
+          <w:szCs w:val="20"/>
+          <w:lang w:val="en-IL" w:eastAsia="en-IL"/>
+          <w14:ligatures w14:val="none"/>
+        </w:rPr>
+      </w:pPr>
+      <w:r>
+        <w:rPr>
+          <w:rFonts w:asciiTheme="majorBidi" w:eastAsia="Times New Roman" w:hAnsiTheme="majorBidi" w:cstheme="majorBidi"/>
+          <w:kern w:val="0"/>
+          <w:sz w:val="20"/>
+          <w:szCs w:val="20"/>
+          <w:lang w:val="en-IL" w:eastAsia="en-IL"/>
+          <w14:ligatures w14:val="none"/>
+        </w:rPr>
+        <w:t xml:space="preserve">‘BMR3’: [ All </w:t>
+      </w:r>
+      <w:proofErr w:type="gramStart"/>
+      <w:r>
+        <w:rPr>
+          <w:rFonts w:asciiTheme="majorBidi" w:eastAsia="Times New Roman" w:hAnsiTheme="majorBidi" w:cstheme="majorBidi"/>
+          <w:kern w:val="0"/>
+          <w:sz w:val="20"/>
+          <w:szCs w:val="20"/>
+          <w:lang w:val="en-IL" w:eastAsia="en-IL"/>
+          <w14:ligatures w14:val="none"/>
+        </w:rPr>
+        <w:t>recordings</w:t>
+      </w:r>
+      <w:proofErr w:type="gramEnd"/>
+      <w:r>
+        <w:rPr>
+          <w:rFonts w:asciiTheme="majorBidi" w:eastAsia="Times New Roman" w:hAnsiTheme="majorBidi" w:cstheme="majorBidi"/>
+          <w:kern w:val="0"/>
+          <w:sz w:val="20"/>
+          <w:szCs w:val="20"/>
+          <w:lang w:val="en-IL" w:eastAsia="en-IL"/>
+          <w14:ligatures w14:val="none"/>
+        </w:rPr>
+        <w:t xml:space="preserve"> data </w:t>
+      </w:r>
+      <w:proofErr w:type="spellStart"/>
+      <w:r>
+        <w:rPr>
+          <w:rFonts w:asciiTheme="majorBidi" w:eastAsia="Times New Roman" w:hAnsiTheme="majorBidi" w:cstheme="majorBidi"/>
+          <w:kern w:val="0"/>
+          <w:sz w:val="20"/>
+          <w:szCs w:val="20"/>
+          <w:lang w:val="en-IL" w:eastAsia="en-IL"/>
+          <w14:ligatures w14:val="none"/>
+        </w:rPr>
+        <w:t>smooted</w:t>
+      </w:r>
+      <w:proofErr w:type="spellEnd"/>
+      <w:r>
+        <w:rPr>
+          <w:rFonts w:asciiTheme="majorBidi" w:eastAsia="Times New Roman" w:hAnsiTheme="majorBidi" w:cstheme="majorBidi"/>
+          <w:kern w:val="0"/>
+          <w:sz w:val="20"/>
+          <w:szCs w:val="20"/>
+          <w:lang w:val="en-IL" w:eastAsia="en-IL"/>
+          <w14:ligatures w14:val="none"/>
+        </w:rPr>
+        <w:t>],</w:t>
+      </w:r>
+    </w:p>
+    <w:p>
+      <w:pPr>
+        <w:ind w:left="2160"/>
+        <w:rPr>
+          <w:rFonts w:asciiTheme="majorBidi" w:eastAsia="Times New Roman" w:hAnsiTheme="majorBidi" w:cstheme="majorBidi"/>
+          <w:kern w:val="0"/>
+          <w:sz w:val="20"/>
+          <w:szCs w:val="20"/>
+          <w:lang w:val="en-IL" w:eastAsia="en-IL"/>
+          <w14:ligatures w14:val="none"/>
+        </w:rPr>
+      </w:pPr>
+      <w:r>
+        <w:rPr>
+          <w:rFonts w:asciiTheme="majorBidi" w:eastAsia="Times New Roman" w:hAnsiTheme="majorBidi" w:cstheme="majorBidi"/>
+          <w:kern w:val="0"/>
+          <w:sz w:val="20"/>
+          <w:szCs w:val="20"/>
+          <w:lang w:val="en-IL" w:eastAsia="en-IL"/>
+          <w14:ligatures w14:val="none"/>
+        </w:rPr>
+        <w:t>‘BMR4</w:t>
+      </w:r>
+      <w:proofErr w:type="gramStart"/>
+      <w:r>
+        <w:rPr>
+          <w:rFonts w:asciiTheme="majorBidi" w:eastAsia="Times New Roman" w:hAnsiTheme="majorBidi" w:cstheme="majorBidi"/>
+          <w:kern w:val="0"/>
+          <w:sz w:val="20"/>
+          <w:szCs w:val="20"/>
+          <w:lang w:val="en-IL" w:eastAsia="en-IL"/>
+          <w14:ligatures w14:val="none"/>
+        </w:rPr>
+        <w:t>’ :</w:t>
+      </w:r>
+      <w:proofErr w:type="gramEnd"/>
+      <w:r>
+        <w:rPr>
+          <w:rFonts w:asciiTheme="majorBidi" w:eastAsia="Times New Roman" w:hAnsiTheme="majorBidi" w:cstheme="majorBidi"/>
+          <w:kern w:val="0"/>
+          <w:sz w:val="20"/>
+          <w:szCs w:val="20"/>
+          <w:lang w:val="en-IL" w:eastAsia="en-IL"/>
+          <w14:ligatures w14:val="none"/>
+        </w:rPr>
+        <w:t xml:space="preserve"> [ All recordings data </w:t>
+      </w:r>
+      <w:proofErr w:type="spellStart"/>
+      <w:r>
+        <w:rPr>
+          <w:rFonts w:asciiTheme="majorBidi" w:eastAsia="Times New Roman" w:hAnsiTheme="majorBidi" w:cstheme="majorBidi"/>
+          <w:kern w:val="0"/>
+          <w:sz w:val="20"/>
+          <w:szCs w:val="20"/>
+          <w:lang w:val="en-IL" w:eastAsia="en-IL"/>
+          <w14:ligatures w14:val="none"/>
+        </w:rPr>
+        <w:t>smooted</w:t>
+      </w:r>
+      <w:proofErr w:type="spellEnd"/>
+      <w:r>
+        <w:rPr>
+          <w:rFonts w:asciiTheme="majorBidi" w:eastAsia="Times New Roman" w:hAnsiTheme="majorBidi" w:cstheme="majorBidi"/>
+          <w:kern w:val="0"/>
+          <w:sz w:val="20"/>
+          <w:szCs w:val="20"/>
+          <w:lang w:val="en-IL" w:eastAsia="en-IL"/>
+          <w14:ligatures w14:val="none"/>
+        </w:rPr>
+        <w:t>]...</w:t>
+      </w:r>
+    </w:p>
+    <w:p>
+      <w:pPr>
+        <w:ind w:left="720" w:firstLine="720"/>
+        <w:rPr>
+          <w:rFonts w:asciiTheme="majorBidi" w:eastAsia="Times New Roman" w:hAnsiTheme="majorBidi" w:cstheme="majorBidi"/>
+          <w:kern w:val="0"/>
+          <w:sz w:val="20"/>
+          <w:szCs w:val="20"/>
+          <w:lang w:val="en-IL" w:eastAsia="en-IL"/>
+          <w14:ligatures w14:val="none"/>
+        </w:rPr>
+      </w:pPr>
+      <w:r>
+        <w:rPr>
+          <w:rFonts w:asciiTheme="majorBidi" w:eastAsia="Times New Roman" w:hAnsiTheme="majorBidi" w:cstheme="majorBidi"/>
+          <w:kern w:val="0"/>
+          <w:sz w:val="20"/>
+          <w:szCs w:val="20"/>
+          <w:lang w:val="en-IL" w:eastAsia="en-IL"/>
+          <w14:ligatures w14:val="none"/>
+        </w:rPr>
+        <w:t>},</w:t>
+      </w:r>
+    </w:p>
+    <w:p>
+      <w:pPr>
+        <w:ind w:left="720"/>
+        <w:rPr>
+          <w:rFonts w:asciiTheme="majorBidi" w:eastAsia="Times New Roman" w:hAnsiTheme="majorBidi" w:cstheme="majorBidi"/>
+          <w:kern w:val="0"/>
+          <w:sz w:val="20"/>
+          <w:szCs w:val="20"/>
+          <w:lang w:val="en-IL" w:eastAsia="en-IL"/>
+          <w14:ligatures w14:val="none"/>
+        </w:rPr>
+      </w:pPr>
+      <w:r>
+        <w:rPr>
+          <w:rFonts w:asciiTheme="majorBidi" w:eastAsia="Times New Roman" w:hAnsiTheme="majorBidi" w:cstheme="majorBidi"/>
+          <w:kern w:val="0"/>
+          <w:sz w:val="20"/>
+          <w:szCs w:val="20"/>
+          <w:lang w:val="en-IL" w:eastAsia="en-IL"/>
+          <w14:ligatures w14:val="none"/>
+        </w:rPr>
+        <w:t>'</w:t>
+      </w:r>
+      <w:proofErr w:type="spellStart"/>
+      <w:proofErr w:type="gramStart"/>
+      <w:r>
+        <w:rPr>
+          <w:rFonts w:asciiTheme="majorBidi" w:eastAsia="Times New Roman" w:hAnsiTheme="majorBidi" w:cstheme="majorBidi"/>
+          <w:kern w:val="0"/>
+          <w:sz w:val="20"/>
+          <w:szCs w:val="20"/>
+          <w:lang w:val="en-IL" w:eastAsia="en-IL"/>
+          <w14:ligatures w14:val="none"/>
+        </w:rPr>
+        <w:t>grouped</w:t>
+      </w:r>
+      <w:proofErr w:type="gramEnd"/>
+      <w:r>
+        <w:rPr>
+          <w:rFonts w:asciiTheme="majorBidi" w:eastAsia="Times New Roman" w:hAnsiTheme="majorBidi" w:cstheme="majorBidi"/>
+          <w:kern w:val="0"/>
+          <w:sz w:val="20"/>
+          <w:szCs w:val="20"/>
+          <w:lang w:val="en-IL" w:eastAsia="en-IL"/>
+          <w14:ligatures w14:val="none"/>
+        </w:rPr>
+        <w:t>_peaks</w:t>
+      </w:r>
+      <w:proofErr w:type="spellEnd"/>
+      <w:r>
+        <w:rPr>
+          <w:rFonts w:asciiTheme="majorBidi" w:eastAsia="Times New Roman" w:hAnsiTheme="majorBidi" w:cstheme="majorBidi"/>
+          <w:kern w:val="0"/>
+          <w:sz w:val="20"/>
+          <w:szCs w:val="20"/>
+          <w:lang w:val="en-IL" w:eastAsia="en-IL"/>
+          <w14:ligatures w14:val="none"/>
+        </w:rPr>
+        <w:t>': {...},</w:t>
+      </w:r>
+    </w:p>
+    <w:p>
+      <w:pPr>
+        <w:ind w:left="720"/>
+        <w:rPr>
+          <w:rFonts w:asciiTheme="majorBidi" w:eastAsia="Times New Roman" w:hAnsiTheme="majorBidi" w:cstheme="majorBidi"/>
+          <w:kern w:val="0"/>
+          <w:sz w:val="20"/>
+          <w:szCs w:val="20"/>
+          <w:lang w:val="en-IL" w:eastAsia="en-IL"/>
+          <w14:ligatures w14:val="none"/>
+        </w:rPr>
+      </w:pPr>
+      <w:r>
+        <w:rPr>
+          <w:rFonts w:asciiTheme="majorBidi" w:eastAsia="Times New Roman" w:hAnsiTheme="majorBidi" w:cstheme="majorBidi"/>
+          <w:kern w:val="0"/>
+          <w:sz w:val="20"/>
+          <w:szCs w:val="20"/>
+          <w:lang w:val="en-IL" w:eastAsia="en-IL"/>
+          <w14:ligatures w14:val="none"/>
+        </w:rPr>
+        <w:t>'</w:t>
+      </w:r>
+      <w:proofErr w:type="spellStart"/>
+      <w:proofErr w:type="gramStart"/>
+      <w:r>
+        <w:rPr>
+          <w:rFonts w:asciiTheme="majorBidi" w:eastAsia="Times New Roman" w:hAnsiTheme="majorBidi" w:cstheme="majorBidi"/>
+          <w:kern w:val="0"/>
+          <w:sz w:val="20"/>
+          <w:szCs w:val="20"/>
+          <w:lang w:val="en-IL" w:eastAsia="en-IL"/>
+          <w14:ligatures w14:val="none"/>
+        </w:rPr>
+        <w:t>grouped</w:t>
+      </w:r>
+      <w:proofErr w:type="gramEnd"/>
+      <w:r>
+        <w:rPr>
+          <w:rFonts w:asciiTheme="majorBidi" w:eastAsia="Times New Roman" w:hAnsiTheme="majorBidi" w:cstheme="majorBidi"/>
+          <w:kern w:val="0"/>
+          <w:sz w:val="20"/>
+          <w:szCs w:val="20"/>
+          <w:lang w:val="en-IL" w:eastAsia="en-IL"/>
+          <w14:ligatures w14:val="none"/>
+        </w:rPr>
+        <w:t>_intervals</w:t>
+      </w:r>
+      <w:proofErr w:type="spellEnd"/>
+      <w:r>
+        <w:rPr>
+          <w:rFonts w:asciiTheme="majorBidi" w:eastAsia="Times New Roman" w:hAnsiTheme="majorBidi" w:cstheme="majorBidi"/>
+          <w:kern w:val="0"/>
+          <w:sz w:val="20"/>
+          <w:szCs w:val="20"/>
+          <w:lang w:val="en-IL" w:eastAsia="en-IL"/>
+          <w14:ligatures w14:val="none"/>
+        </w:rPr>
+        <w:t>': {...}, …</w:t>
+      </w:r>
+    </w:p>
+    <w:p>
+      <w:pPr>
+        <w:ind w:left="720"/>
+        <w:rPr>
+          <w:rFonts w:asciiTheme="majorBidi" w:eastAsia="Times New Roman" w:hAnsiTheme="majorBidi" w:cstheme="majorBidi"/>
+          <w:kern w:val="0"/>
+          <w:sz w:val="20"/>
+          <w:szCs w:val="20"/>
+          <w:lang w:val="en-IL" w:eastAsia="en-IL"/>
+          <w14:ligatures w14:val="none"/>
+        </w:rPr>
+      </w:pPr>
+      <w:r>
+        <w:rPr>
+          <w:rFonts w:asciiTheme="majorBidi" w:eastAsia="Times New Roman" w:hAnsiTheme="majorBidi" w:cstheme="majorBidi"/>
+          <w:kern w:val="0"/>
+          <w:sz w:val="20"/>
+          <w:szCs w:val="20"/>
+          <w:lang w:val="en-IL" w:eastAsia="en-IL"/>
+          <w14:ligatures w14:val="none"/>
+        </w:rPr>
+        <w:t>},</w:t>
+      </w:r>
+    </w:p>
+    <w:p>
+      <w:pPr>
+        <w:ind w:left="720"/>
+        <w:rPr>
+          <w:rFonts w:asciiTheme="majorBidi" w:eastAsia="Times New Roman" w:hAnsiTheme="majorBidi" w:cstheme="majorBidi"/>
+          <w:kern w:val="0"/>
+          <w:sz w:val="20"/>
+          <w:szCs w:val="20"/>
+          <w:lang w:val="en-IL" w:eastAsia="en-IL"/>
+          <w14:ligatures w14:val="none"/>
+        </w:rPr>
+      </w:pPr>
+      <w:r>
+        <w:rPr>
+          <w:rFonts w:asciiTheme="majorBidi" w:eastAsia="Times New Roman" w:hAnsiTheme="majorBidi" w:cstheme="majorBidi"/>
+          <w:kern w:val="0"/>
+          <w:sz w:val="20"/>
+          <w:szCs w:val="20"/>
+          <w:lang w:val="en-IL" w:eastAsia="en-IL"/>
+          <w14:ligatures w14:val="none"/>
+        </w:rPr>
+        <w:t>'</w:t>
+      </w:r>
+      <w:proofErr w:type="spellStart"/>
+      <w:proofErr w:type="gramStart"/>
+      <w:r>
+        <w:rPr>
+          <w:rFonts w:asciiTheme="majorBidi" w:eastAsia="Times New Roman" w:hAnsiTheme="majorBidi" w:cstheme="majorBidi"/>
+          <w:kern w:val="0"/>
+          <w:sz w:val="20"/>
+          <w:szCs w:val="20"/>
+          <w:lang w:val="en-IL" w:eastAsia="en-IL"/>
+          <w14:ligatures w14:val="none"/>
+        </w:rPr>
+        <w:t>by</w:t>
+      </w:r>
+      <w:proofErr w:type="gramEnd"/>
+      <w:r>
+        <w:rPr>
+          <w:rFonts w:asciiTheme="majorBidi" w:eastAsia="Times New Roman" w:hAnsiTheme="majorBidi" w:cstheme="majorBidi"/>
+          <w:kern w:val="0"/>
+          <w:sz w:val="20"/>
+          <w:szCs w:val="20"/>
+          <w:lang w:val="en-IL" w:eastAsia="en-IL"/>
+          <w14:ligatures w14:val="none"/>
+        </w:rPr>
+        <w:t>_receiver</w:t>
+      </w:r>
+      <w:proofErr w:type="spellEnd"/>
+      <w:r>
+        <w:rPr>
+          <w:rFonts w:asciiTheme="majorBidi" w:eastAsia="Times New Roman" w:hAnsiTheme="majorBidi" w:cstheme="majorBidi"/>
+          <w:kern w:val="0"/>
+          <w:sz w:val="20"/>
+          <w:szCs w:val="20"/>
+          <w:lang w:val="en-IL" w:eastAsia="en-IL"/>
+          <w14:ligatures w14:val="none"/>
+        </w:rPr>
+        <w:t>': {same as maker}</w:t>
+      </w:r>
+    </w:p>
+    <w:p>
+      <w:pPr>
+        <w:rPr>
+          <w:rFonts w:asciiTheme="majorBidi" w:eastAsia="Times New Roman" w:hAnsiTheme="majorBidi" w:cstheme="majorBidi"/>
+          <w:kern w:val="0"/>
+          <w:sz w:val="20"/>
+          <w:szCs w:val="20"/>
+          <w:lang w:val="en-IL" w:eastAsia="en-IL"/>
+          <w14:ligatures w14:val="none"/>
+        </w:rPr>
+      </w:pPr>
+      <w:r>
+        <w:rPr>
+          <w:rFonts w:asciiTheme="majorBidi" w:eastAsia="Times New Roman" w:hAnsiTheme="majorBidi" w:cstheme="majorBidi"/>
+          <w:kern w:val="0"/>
+          <w:sz w:val="20"/>
+          <w:szCs w:val="20"/>
+          <w:lang w:val="en-IL" w:eastAsia="en-IL"/>
+          <w14:ligatures w14:val="none"/>
+        </w:rPr>
+        <w:t>}</w:t>
       </w:r>
     </w:p>
     <w:p>
       <w:pPr>
         <w:spacing w:line="360" w:lineRule="auto"/>
         <w:rPr>
-          <w:rFonts w:ascii="Euphemia UCAS" w:hAnsi="Euphemia UCAS" w:cs="Euphemia UCAS" w:hint="cs"/>
-          <w:color w:val="000000"/>
-          <w:sz w:val="22"/>
-          <w:szCs w:val="22"/>
-        </w:rPr>
-      </w:pPr>
-      <w:r>
-        <w:rPr>
-          <w:rFonts w:ascii="Euphemia UCAS" w:hAnsi="Euphemia UCAS" w:cs="Euphemia UCAS" w:hint="cs"/>
-          <w:lang w:val="en-US"/>
-        </w:rPr>
-        <w:t xml:space="preserve">We have 505 folders, each containing the communication pattern between </w:t>
+          <w:rFonts w:asciiTheme="majorBidi" w:eastAsia="Times New Roman" w:hAnsiTheme="majorBidi" w:cstheme="majorBidi"/>
+          <w:kern w:val="0"/>
+          <w:sz w:val="20"/>
+          <w:szCs w:val="20"/>
+          <w:lang w:val="en-IL" w:eastAsia="en-IL"/>
+          <w14:ligatures w14:val="none"/>
+        </w:rPr>
+      </w:pPr>
+      <w:r>
+        <w:rPr>
+          <w:rFonts w:asciiTheme="majorBidi" w:eastAsia="Times New Roman" w:hAnsiTheme="majorBidi" w:cstheme="majorBidi"/>
+          <w:color w:val="000000"/>
+          <w:kern w:val="0"/>
+          <w:sz w:val="22"/>
+          <w:szCs w:val="22"/>
+          <w:lang w:val="en-IL" w:eastAsia="en-IL"/>
+          <w14:ligatures w14:val="none"/>
+        </w:rPr>
+        <w:t>Code snippet 1. The main data container in the program. Indexed by all the recordings that belong to either a specific noise maker or a noise receiver. ‘</w:t>
       </w:r>
       <w:proofErr w:type="spellStart"/>
-      <w:r>
-        <w:rPr>
-          <w:rFonts w:ascii="Euphemia UCAS" w:hAnsi="Euphemia UCAS" w:cs="Euphemia UCAS" w:hint="cs"/>
-          <w:lang w:val="en-US"/>
-        </w:rPr>
-        <w:t>BMR_y</w:t>
+      <w:proofErr w:type="gramStart"/>
+      <w:r>
+        <w:rPr>
+          <w:rFonts w:asciiTheme="majorBidi" w:eastAsia="Times New Roman" w:hAnsiTheme="majorBidi" w:cstheme="majorBidi"/>
+          <w:color w:val="000000"/>
+          <w:kern w:val="0"/>
+          <w:sz w:val="22"/>
+          <w:szCs w:val="22"/>
+          <w:lang w:val="en-IL" w:eastAsia="en-IL"/>
+          <w14:ligatures w14:val="none"/>
+        </w:rPr>
+        <w:t>grouped</w:t>
+      </w:r>
+      <w:proofErr w:type="gramEnd"/>
+      <w:r>
+        <w:rPr>
+          <w:rFonts w:asciiTheme="majorBidi" w:eastAsia="Times New Roman" w:hAnsiTheme="majorBidi" w:cstheme="majorBidi"/>
+          <w:color w:val="000000"/>
+          <w:kern w:val="0"/>
+          <w:sz w:val="22"/>
+          <w:szCs w:val="22"/>
+          <w:lang w:val="en-IL" w:eastAsia="en-IL"/>
+          <w14:ligatures w14:val="none"/>
+        </w:rPr>
+        <w:t>_data</w:t>
       </w:r>
       <w:proofErr w:type="spellEnd"/>
       <w:r>
         <w:rPr>
-          <w:rFonts w:ascii="Euphemia UCAS" w:hAnsi="Euphemia UCAS" w:cs="Euphemia UCAS" w:hint="cs"/>
-          <w:lang w:val="en-US"/>
-        </w:rPr>
-        <w:t xml:space="preserve"> and </w:t>
+          <w:rFonts w:asciiTheme="majorBidi" w:eastAsia="Times New Roman" w:hAnsiTheme="majorBidi" w:cstheme="majorBidi"/>
+          <w:color w:val="000000"/>
+          <w:kern w:val="0"/>
+          <w:sz w:val="22"/>
+          <w:szCs w:val="22"/>
+          <w:lang w:val="en-IL" w:eastAsia="en-IL"/>
+          <w14:ligatures w14:val="none"/>
+        </w:rPr>
+        <w:t>’ holds the raw data from all WAV files for an individual. '</w:t>
       </w:r>
       <w:proofErr w:type="spellStart"/>
-      <w:r>
-        <w:rPr>
-          <w:rFonts w:ascii="Euphemia UCAS" w:hAnsi="Euphemia UCAS" w:cs="Euphemia UCAS" w:hint="cs"/>
-          <w:lang w:val="en-US"/>
-        </w:rPr>
-        <w:t>BMR_z</w:t>
+      <w:proofErr w:type="gramStart"/>
+      <w:r>
+        <w:rPr>
+          <w:rFonts w:asciiTheme="majorBidi" w:eastAsia="Times New Roman" w:hAnsiTheme="majorBidi" w:cstheme="majorBidi"/>
+          <w:color w:val="000000"/>
+          <w:kern w:val="0"/>
+          <w:sz w:val="22"/>
+          <w:szCs w:val="22"/>
+          <w:lang w:val="en-IL" w:eastAsia="en-IL"/>
+          <w14:ligatures w14:val="none"/>
+        </w:rPr>
+        <w:t>filtered</w:t>
+      </w:r>
+      <w:proofErr w:type="gramEnd"/>
+      <w:r>
+        <w:rPr>
+          <w:rFonts w:asciiTheme="majorBidi" w:eastAsia="Times New Roman" w:hAnsiTheme="majorBidi" w:cstheme="majorBidi"/>
+          <w:color w:val="000000"/>
+          <w:kern w:val="0"/>
+          <w:sz w:val="22"/>
+          <w:szCs w:val="22"/>
+          <w:lang w:val="en-IL" w:eastAsia="en-IL"/>
+          <w14:ligatures w14:val="none"/>
+        </w:rPr>
+        <w:t>_data</w:t>
       </w:r>
       <w:proofErr w:type="spellEnd"/>
       <w:r>
         <w:rPr>
-          <w:rFonts w:ascii="Euphemia UCAS" w:hAnsi="Euphemia UCAS" w:cs="Euphemia UCAS" w:hint="cs"/>
-          <w:lang w:val="en-US"/>
-        </w:rPr>
-        <w:t>. We want to identify a similarity between each of the .wav files from individual y to the others (“</w:t>
-      </w:r>
-      <w:r>
-        <w:rPr>
-          <w:rFonts w:ascii="Euphemia UCAS" w:hAnsi="Euphemia UCAS" w:cs="Euphemia UCAS" w:hint="cs"/>
-          <w:lang w:val="en-US"/>
-        </w:rPr>
-        <w:t>Do they have an individual signature</w:t>
-      </w:r>
-      <w:r>
-        <w:rPr>
-          <w:rFonts w:ascii="Euphemia UCAS" w:hAnsi="Euphemia UCAS" w:cs="Euphemia UCAS" w:hint="cs"/>
-          <w:lang w:val="en-US"/>
-        </w:rPr>
-        <w:t>?</w:t>
-      </w:r>
-      <w:r>
-        <w:rPr>
-          <w:rFonts w:ascii="Euphemia UCAS" w:hAnsi="Euphemia UCAS" w:cs="Euphemia UCAS" w:hint="cs"/>
-          <w:lang w:val="en-US"/>
-        </w:rPr>
-        <w:t>”), but also differences between different recipients (“</w:t>
-      </w:r>
-      <w:r>
-        <w:rPr>
-          <w:rFonts w:ascii="Euphemia UCAS" w:hAnsi="Euphemia UCAS" w:cs="Euphemia UCAS" w:hint="cs"/>
-          <w:color w:val="000000"/>
-          <w:sz w:val="22"/>
-          <w:szCs w:val="22"/>
-        </w:rPr>
-        <w:t>Can we say who is addressed?</w:t>
-      </w:r>
-      <w:r>
-        <w:rPr>
-          <w:rFonts w:ascii="Euphemia UCAS" w:hAnsi="Euphemia UCAS" w:cs="Euphemia UCAS" w:hint="cs"/>
-          <w:color w:val="000000"/>
-          <w:sz w:val="22"/>
-          <w:szCs w:val="22"/>
-        </w:rPr>
-        <w:t>”).</w:t>
+          <w:rFonts w:asciiTheme="majorBidi" w:eastAsia="Times New Roman" w:hAnsiTheme="majorBidi" w:cstheme="majorBidi"/>
+          <w:color w:val="000000"/>
+          <w:kern w:val="0"/>
+          <w:sz w:val="22"/>
+          <w:szCs w:val="22"/>
+          <w:lang w:val="en-IL" w:eastAsia="en-IL"/>
+          <w14:ligatures w14:val="none"/>
+        </w:rPr>
+        <w:t>' is the data post-Gaussian smoothing. '</w:t>
+      </w:r>
+      <w:proofErr w:type="spellStart"/>
+      <w:proofErr w:type="gramStart"/>
+      <w:r>
+        <w:rPr>
+          <w:rFonts w:asciiTheme="majorBidi" w:eastAsia="Times New Roman" w:hAnsiTheme="majorBidi" w:cstheme="majorBidi"/>
+          <w:color w:val="000000"/>
+          <w:kern w:val="0"/>
+          <w:sz w:val="22"/>
+          <w:szCs w:val="22"/>
+          <w:lang w:val="en-IL" w:eastAsia="en-IL"/>
+          <w14:ligatures w14:val="none"/>
+        </w:rPr>
+        <w:t>grouped</w:t>
+      </w:r>
+      <w:proofErr w:type="gramEnd"/>
+      <w:r>
+        <w:rPr>
+          <w:rFonts w:asciiTheme="majorBidi" w:eastAsia="Times New Roman" w:hAnsiTheme="majorBidi" w:cstheme="majorBidi"/>
+          <w:color w:val="000000"/>
+          <w:kern w:val="0"/>
+          <w:sz w:val="22"/>
+          <w:szCs w:val="22"/>
+          <w:lang w:val="en-IL" w:eastAsia="en-IL"/>
+          <w14:ligatures w14:val="none"/>
+        </w:rPr>
+        <w:t>_peaks</w:t>
+      </w:r>
+      <w:proofErr w:type="spellEnd"/>
+      <w:r>
+        <w:rPr>
+          <w:rFonts w:asciiTheme="majorBidi" w:eastAsia="Times New Roman" w:hAnsiTheme="majorBidi" w:cstheme="majorBidi"/>
+          <w:color w:val="000000"/>
+          <w:kern w:val="0"/>
+          <w:sz w:val="22"/>
+          <w:szCs w:val="22"/>
+          <w:lang w:val="en-IL" w:eastAsia="en-IL"/>
+          <w14:ligatures w14:val="none"/>
+        </w:rPr>
+        <w:t>', are peak values. '</w:t>
+      </w:r>
+      <w:proofErr w:type="spellStart"/>
+      <w:proofErr w:type="gramStart"/>
+      <w:r>
+        <w:rPr>
+          <w:rFonts w:asciiTheme="majorBidi" w:eastAsia="Times New Roman" w:hAnsiTheme="majorBidi" w:cstheme="majorBidi"/>
+          <w:color w:val="000000"/>
+          <w:kern w:val="0"/>
+          <w:sz w:val="22"/>
+          <w:szCs w:val="22"/>
+          <w:lang w:val="en-IL" w:eastAsia="en-IL"/>
+          <w14:ligatures w14:val="none"/>
+        </w:rPr>
+        <w:t>grouped</w:t>
+      </w:r>
+      <w:proofErr w:type="gramEnd"/>
+      <w:r>
+        <w:rPr>
+          <w:rFonts w:asciiTheme="majorBidi" w:eastAsia="Times New Roman" w:hAnsiTheme="majorBidi" w:cstheme="majorBidi"/>
+          <w:color w:val="000000"/>
+          <w:kern w:val="0"/>
+          <w:sz w:val="22"/>
+          <w:szCs w:val="22"/>
+          <w:lang w:val="en-IL" w:eastAsia="en-IL"/>
+          <w14:ligatures w14:val="none"/>
+        </w:rPr>
+        <w:t>_intervals</w:t>
+      </w:r>
+      <w:proofErr w:type="spellEnd"/>
+      <w:r>
+        <w:rPr>
+          <w:rFonts w:asciiTheme="majorBidi" w:eastAsia="Times New Roman" w:hAnsiTheme="majorBidi" w:cstheme="majorBidi"/>
+          <w:color w:val="000000"/>
+          <w:kern w:val="0"/>
+          <w:sz w:val="22"/>
+          <w:szCs w:val="22"/>
+          <w:lang w:val="en-IL" w:eastAsia="en-IL"/>
+          <w14:ligatures w14:val="none"/>
+        </w:rPr>
+        <w:t>' is a list of the peak indexes as they appear in the filtered data and the grouped data lists.</w:t>
       </w:r>
     </w:p>
     <w:p>
       <w:pPr>
         <w:spacing w:line="360" w:lineRule="auto"/>
         <w:rPr>
-          <w:rFonts w:ascii="Euphemia UCAS" w:hAnsi="Euphemia UCAS" w:cs="Euphemia UCAS"/>
-          <w:b/>
-          <w:bCs/>
-          <w:color w:val="000000"/>
-          <w:sz w:val="22"/>
-          <w:szCs w:val="22"/>
-        </w:rPr>
-      </w:pPr>
-      <w:r>
-        <w:rPr>
-          <w:rFonts w:ascii="Euphemia UCAS" w:hAnsi="Euphemia UCAS" w:cs="Euphemia UCAS" w:hint="cs"/>
-          <w:b/>
-          <w:bCs/>
-          <w:color w:val="000000"/>
-          <w:sz w:val="22"/>
-          <w:szCs w:val="22"/>
-        </w:rPr>
-        <w:t>We THINK that the units of the recorded waves are in dB, but we need to ask Mr. Yossi.</w:t>
-      </w:r>
-    </w:p>
-    <w:p>
-      <w:pPr>
-        <w:pStyle w:val="ListParagraph"/>
-        <w:numPr>
-          <w:ilvl w:val="0"/>
-          <w:numId w:val="3"/>
-        </w:numPr>
+          <w:rFonts w:asciiTheme="majorBidi" w:eastAsia="Times New Roman" w:hAnsiTheme="majorBidi" w:cstheme="majorBidi"/>
+          <w:kern w:val="0"/>
+          <w:sz w:val="20"/>
+          <w:szCs w:val="20"/>
+          <w:lang w:val="en-IL" w:eastAsia="en-IL"/>
+          <w14:ligatures w14:val="none"/>
+        </w:rPr>
+      </w:pPr>
+    </w:p>
+    <w:p>
+      <w:pPr>
         <w:spacing w:line="360" w:lineRule="auto"/>
         <w:rPr>
-          <w:rFonts w:ascii="Euphemia UCAS" w:hAnsi="Euphemia UCAS" w:cs="Euphemia UCAS"/>
-          <w:b/>
-          <w:bCs/>
-          <w:color w:val="000000"/>
-          <w:sz w:val="22"/>
-          <w:szCs w:val="22"/>
-          <w:lang w:val="en-US"/>
-        </w:rPr>
-      </w:pPr>
-      <w:r>
-        <w:rPr>
-          <w:rFonts w:ascii="Euphemia UCAS" w:hAnsi="Euphemia UCAS" w:cs="Euphemia UCAS"/>
-          <w:b/>
-          <w:bCs/>
-          <w:color w:val="000000"/>
-          <w:sz w:val="22"/>
-          <w:szCs w:val="22"/>
-          <w:lang w:val="en-US"/>
-        </w:rPr>
-        <w:t>The values range from -1 and 1, so we suspect they are relative values with respect to the maximal value (“</w:t>
-      </w:r>
-      <w:r>
-        <w:rPr>
-          <w:rFonts w:ascii="Segoe UI" w:hAnsi="Segoe UI" w:cs="Segoe UI"/>
-          <w:color w:val="0D0D0D"/>
-          <w:shd w:val="clear" w:color="auto" w:fill="FFFFFF"/>
-        </w:rPr>
-        <w:t>The units are typically measured in decibels (dB) or as a proportion of the maximum amplitude.</w:t>
-      </w:r>
-      <w:r>
-        <w:rPr>
-          <w:rFonts w:ascii="Segoe UI" w:hAnsi="Segoe UI" w:cs="Segoe UI"/>
-          <w:color w:val="0D0D0D"/>
-          <w:shd w:val="clear" w:color="auto" w:fill="FFFFFF"/>
-        </w:rPr>
-        <w:t>”</w:t>
-      </w:r>
-      <w:r>
-        <w:rPr>
-          <w:rFonts w:ascii="Segoe UI" w:hAnsi="Segoe UI" w:cs="Segoe UI"/>
-          <w:b/>
-          <w:bCs/>
-          <w:color w:val="0D0D0D"/>
-          <w:shd w:val="clear" w:color="auto" w:fill="FFFFFF"/>
-        </w:rPr>
-        <w:t>)</w:t>
-      </w:r>
+          <w:rFonts w:asciiTheme="majorBidi" w:eastAsia="Times New Roman" w:hAnsiTheme="majorBidi" w:cstheme="majorBidi"/>
+          <w:kern w:val="0"/>
+          <w:sz w:val="20"/>
+          <w:szCs w:val="20"/>
+          <w:lang w:val="en-IL" w:eastAsia="en-IL"/>
+          <w14:ligatures w14:val="none"/>
+        </w:rPr>
+      </w:pPr>
+      <w:r>
+        <w:rPr>
+          <w:rFonts w:asciiTheme="majorBidi" w:eastAsia="Times New Roman" w:hAnsiTheme="majorBidi" w:cstheme="majorBidi"/>
+          <w:color w:val="000000"/>
+          <w:kern w:val="0"/>
+          <w:sz w:val="22"/>
+          <w:szCs w:val="22"/>
+          <w:lang w:val="en-IL" w:eastAsia="en-IL"/>
+          <w14:ligatures w14:val="none"/>
+        </w:rPr>
+        <w:t xml:space="preserve">We then proceeded to establish what should be the ideal peak width for </w:t>
+      </w:r>
+      <w:proofErr w:type="gramStart"/>
+      <w:r>
+        <w:rPr>
+          <w:rFonts w:asciiTheme="majorBidi" w:eastAsia="Times New Roman" w:hAnsiTheme="majorBidi" w:cstheme="majorBidi"/>
+          <w:color w:val="000000"/>
+          <w:kern w:val="0"/>
+          <w:sz w:val="22"/>
+          <w:szCs w:val="22"/>
+          <w:lang w:val="en-IL" w:eastAsia="en-IL"/>
+          <w14:ligatures w14:val="none"/>
+        </w:rPr>
+        <w:t>each individual</w:t>
+      </w:r>
+      <w:proofErr w:type="gramEnd"/>
+      <w:r>
+        <w:rPr>
+          <w:rFonts w:asciiTheme="majorBidi" w:eastAsia="Times New Roman" w:hAnsiTheme="majorBidi" w:cstheme="majorBidi"/>
+          <w:color w:val="000000"/>
+          <w:kern w:val="0"/>
+          <w:sz w:val="22"/>
+          <w:szCs w:val="22"/>
+          <w:lang w:val="en-IL" w:eastAsia="en-IL"/>
+          <w14:ligatures w14:val="none"/>
+        </w:rPr>
+        <w:t xml:space="preserve"> (both noise maker and receiver). The mean length of the peaks for </w:t>
+      </w:r>
+      <w:proofErr w:type="gramStart"/>
+      <w:r>
+        <w:rPr>
+          <w:rFonts w:asciiTheme="majorBidi" w:eastAsia="Times New Roman" w:hAnsiTheme="majorBidi" w:cstheme="majorBidi"/>
+          <w:color w:val="000000"/>
+          <w:kern w:val="0"/>
+          <w:sz w:val="22"/>
+          <w:szCs w:val="22"/>
+          <w:lang w:val="en-IL" w:eastAsia="en-IL"/>
+          <w14:ligatures w14:val="none"/>
+        </w:rPr>
+        <w:t>each individual</w:t>
+      </w:r>
+      <w:proofErr w:type="gramEnd"/>
+      <w:r>
+        <w:rPr>
+          <w:rFonts w:asciiTheme="majorBidi" w:eastAsia="Times New Roman" w:hAnsiTheme="majorBidi" w:cstheme="majorBidi"/>
+          <w:color w:val="000000"/>
+          <w:kern w:val="0"/>
+          <w:sz w:val="22"/>
+          <w:szCs w:val="22"/>
+          <w:lang w:val="en-IL" w:eastAsia="en-IL"/>
+          <w14:ligatures w14:val="none"/>
+        </w:rPr>
+        <w:t xml:space="preserve"> was calculated and saved, this will be the length of the idealized peak for that individual under the given interaction (noisemaker or the listener). All peaks shorter than the desired length were padded symmetrically with zeros and all peaks longer than the desired length were trimmed equally from both sides. The mean of the peaks at the uniform length was calculated making for the idealized peak for an individual in the specific role. Each idealized peak was convolved with about 80% of the original data that was used to build it and the distribution was plotted.</w:t>
+      </w:r>
+    </w:p>
+    <w:p>
+      <w:pPr>
+        <w:spacing w:line="360" w:lineRule="auto"/>
+        <w:rPr>
+          <w:rFonts w:asciiTheme="majorBidi" w:eastAsia="Times New Roman" w:hAnsiTheme="majorBidi" w:cstheme="majorBidi"/>
+          <w:kern w:val="0"/>
+          <w:sz w:val="20"/>
+          <w:szCs w:val="20"/>
+          <w:lang w:val="en-IL" w:eastAsia="en-IL"/>
+          <w14:ligatures w14:val="none"/>
+        </w:rPr>
+      </w:pPr>
     </w:p>
     <w:p>
       <w:pPr>
         <w:bidi/>
         <w:spacing w:line="360" w:lineRule="auto"/>
         <w:rPr>
-          <w:rFonts w:ascii="Gisha" w:hAnsi="Gisha" w:cs="Gisha"/>
-          <w:rtl/>
-          <w:lang w:val="el-GR"/>
-        </w:rPr>
-      </w:pPr>
-      <w:r>
-        <w:rPr>
-          <w:rFonts w:ascii="Gisha" w:hAnsi="Gisha" w:cs="Gisha" w:hint="cs"/>
-          <w:rtl/>
-          <w:lang w:val="el-GR"/>
-        </w:rPr>
-        <w:t>בכל תיקי</w:t>
-      </w:r>
-      <w:r>
-        <w:rPr>
-          <w:rFonts w:ascii="Gisha" w:hAnsi="Gisha" w:cs="Gisha" w:hint="cs"/>
-          <w:rtl/>
-          <w:lang w:val="el-GR"/>
-        </w:rPr>
-        <w:t xml:space="preserve">יה שמייצגת </w:t>
-      </w:r>
-      <w:r>
-        <w:rPr>
-          <w:rFonts w:ascii="Gisha" w:hAnsi="Gisha" w:cs="Gisha" w:hint="cs"/>
-          <w:rtl/>
-          <w:lang w:val="el-GR"/>
-        </w:rPr>
-        <w:t xml:space="preserve">אינטראקציה בין שני פרטים, יש לנו מספר קבצי הקלטות שהם חזרות של האינטראקציה שהתחיל הפרט הראשון </w:t>
-      </w:r>
-      <w:r>
-        <w:rPr>
-          <w:rFonts w:ascii="Gisha" w:hAnsi="Gisha" w:cs="Gisha" w:hint="cs"/>
-          <w:rtl/>
-          <w:lang w:val="el-GR"/>
-        </w:rPr>
-        <w:t xml:space="preserve">(נקרא לו sender) </w:t>
-      </w:r>
-      <w:r>
-        <w:rPr>
-          <w:rFonts w:ascii="Gisha" w:hAnsi="Gisha" w:cs="Gisha" w:hint="cs"/>
-          <w:rtl/>
-          <w:lang w:val="el-GR"/>
-        </w:rPr>
-        <w:t>בשם התיקייה</w:t>
-      </w:r>
-      <w:r>
-        <w:rPr>
-          <w:rFonts w:ascii="Gisha" w:hAnsi="Gisha" w:cs="Gisha" w:hint="cs"/>
-          <w:rtl/>
-          <w:lang w:val="el-GR"/>
-        </w:rPr>
-        <w:t xml:space="preserve"> עם הפרט השני בשם (נקרא לו recipient)</w:t>
-      </w:r>
-      <w:r>
-        <w:rPr>
-          <w:rFonts w:ascii="Gisha" w:hAnsi="Gisha" w:cs="Gisha" w:hint="cs"/>
-          <w:rtl/>
-          <w:lang w:val="el-GR"/>
-        </w:rPr>
-        <w:t xml:space="preserve">. </w:t>
-      </w:r>
+          <w:rFonts w:asciiTheme="majorBidi" w:eastAsia="Times New Roman" w:hAnsiTheme="majorBidi" w:cstheme="majorBidi"/>
+          <w:noProof/>
+          <w:color w:val="000000"/>
+          <w:kern w:val="0"/>
+          <w:sz w:val="22"/>
+          <w:szCs w:val="22"/>
+          <w:bdr w:val="single" w:sz="8" w:space="0" w:color="000000" w:frame="1"/>
+          <w:lang w:val="en-IL" w:eastAsia="en-IL"/>
+          <w14:ligatures w14:val="none"/>
+        </w:rPr>
+      </w:pPr>
     </w:p>
     <w:p>
       <w:pPr>
         <w:bidi/>
         <w:spacing w:line="360" w:lineRule="auto"/>
         <w:rPr>
-          <w:rFonts w:ascii="Gisha" w:hAnsi="Gisha" w:cs="Gisha"/>
-          <w:rtl/>
-          <w:lang w:val="el-GR"/>
-        </w:rPr>
-      </w:pPr>
-      <w:r>
-        <w:rPr>
-          <w:rFonts w:ascii="Gisha" w:hAnsi="Gisha" w:cs="Gisha" w:hint="cs"/>
-          <w:rtl/>
-          <w:lang w:val="el-GR"/>
-        </w:rPr>
-        <w:t>לכל אחד מהקבצים נבצע טרנספורם פורייה כדי לעבור מנתונים שהם בדומיין הזמן לדומיין התדירות (ובכך נחזק את הסיגנל שאמור לייצג את הhead drumming, תיפוף/נקישה עם הראש).</w:t>
-      </w:r>
+          <w:rFonts w:asciiTheme="majorBidi" w:eastAsia="Times New Roman" w:hAnsiTheme="majorBidi" w:cstheme="majorBidi"/>
+          <w:noProof/>
+          <w:color w:val="000000"/>
+          <w:kern w:val="0"/>
+          <w:sz w:val="22"/>
+          <w:szCs w:val="22"/>
+          <w:bdr w:val="single" w:sz="8" w:space="0" w:color="000000" w:frame="1"/>
+          <w:lang w:val="en-IL" w:eastAsia="en-IL"/>
+          <w14:ligatures w14:val="none"/>
+        </w:rPr>
+      </w:pPr>
     </w:p>
     <w:p>
       <w:pPr>
         <w:bidi/>
         <w:spacing w:line="360" w:lineRule="auto"/>
         <w:rPr>
-          <w:rFonts w:ascii="Gisha" w:hAnsi="Gisha" w:cs="Gisha"/>
-          <w:lang w:val="en-US"/>
-        </w:rPr>
-      </w:pPr>
-      <w:r>
-        <w:rPr>
-          <w:rFonts w:ascii="Gisha" w:hAnsi="Gisha" w:cs="Gisha" w:hint="cs"/>
+          <w:rFonts w:asciiTheme="majorBidi" w:eastAsia="Times New Roman" w:hAnsiTheme="majorBidi" w:cstheme="majorBidi"/>
+          <w:kern w:val="0"/>
+          <w:sz w:val="20"/>
+          <w:szCs w:val="20"/>
+          <w:lang w:val="en-IL" w:eastAsia="en-IL"/>
+          <w14:ligatures w14:val="none"/>
+        </w:rPr>
+      </w:pPr>
+      <w:r>
+        <w:rPr>
+          <w:rFonts w:asciiTheme="majorBidi" w:eastAsia="Times New Roman" w:hAnsiTheme="majorBidi" w:cstheme="majorBidi"/>
+          <w:noProof/>
+          <w:color w:val="000000"/>
+          <w:kern w:val="0"/>
+          <w:sz w:val="22"/>
+          <w:szCs w:val="22"/>
+          <w:bdr w:val="single" w:sz="8" w:space="0" w:color="000000" w:frame="1"/>
+          <w:lang w:val="en-IL" w:eastAsia="en-IL"/>
+          <w14:ligatures w14:val="none"/>
+        </w:rPr>
+        <w:lastRenderedPageBreak/>
+        <w:drawing>
+          <wp:anchor distT="0" distB="0" distL="114300" distR="114300" simplePos="0" relativeHeight="251659264" behindDoc="1" locked="0" layoutInCell="1" allowOverlap="1" wp14:anchorId="4C166B0A" wp14:editId="15C9D52A">
+            <wp:simplePos x="0" y="0"/>
+            <wp:positionH relativeFrom="column">
+              <wp:posOffset>200025</wp:posOffset>
+            </wp:positionH>
+            <wp:positionV relativeFrom="paragraph">
+              <wp:posOffset>19050</wp:posOffset>
+            </wp:positionV>
+            <wp:extent cx="5486400" cy="6915150"/>
+            <wp:effectExtent l="19050" t="19050" r="19050" b="19050"/>
+            <wp:wrapTight wrapText="bothSides">
+              <wp:wrapPolygon edited="0">
+                <wp:start x="-75" y="-60"/>
+                <wp:lineTo x="-75" y="21600"/>
+                <wp:lineTo x="21600" y="21600"/>
+                <wp:lineTo x="21600" y="-60"/>
+                <wp:lineTo x="-75" y="-60"/>
+              </wp:wrapPolygon>
+            </wp:wrapTight>
+            <wp:docPr id="1658310181" name="Picture 3"/>
+            <wp:cNvGraphicFramePr>
+              <a:graphicFrameLocks xmlns:a="http://schemas.openxmlformats.org/drawingml/2006/main" noChangeAspect="1"/>
+            </wp:cNvGraphicFramePr>
+            <a:graphic xmlns:a="http://schemas.openxmlformats.org/drawingml/2006/main">
+              <a:graphicData uri="http://schemas.openxmlformats.org/drawingml/2006/picture">
+                <pic:pic xmlns:pic="http://schemas.openxmlformats.org/drawingml/2006/picture">
+                  <pic:nvPicPr>
+                    <pic:cNvPr id="0" name="Picture 2"/>
+                    <pic:cNvPicPr>
+                      <a:picLocks noChangeAspect="1" noChangeArrowheads="1"/>
+                    </pic:cNvPicPr>
+                  </pic:nvPicPr>
+                  <pic:blipFill rotWithShape="1">
+                    <a:blip r:embed="rId6">
+                      <a:extLst>
+                        <a:ext uri="{28A0092B-C50C-407E-A947-70E740481C1C}">
+                          <a14:useLocalDpi xmlns:a14="http://schemas.microsoft.com/office/drawing/2010/main" val="0"/>
+                        </a:ext>
+                      </a:extLst>
+                    </a:blip>
+                    <a:srcRect t="9144" b="6828"/>
+                    <a:stretch/>
+                  </pic:blipFill>
+                  <pic:spPr bwMode="auto">
+                    <a:xfrm>
+                      <a:off x="0" y="0"/>
+                      <a:ext cx="5486400" cy="6915150"/>
+                    </a:xfrm>
+                    <a:prstGeom prst="rect">
+                      <a:avLst/>
+                    </a:prstGeom>
+                    <a:noFill/>
+                    <a:ln>
+                      <a:solidFill>
+                        <a:schemeClr val="tx1"/>
+                      </a:solidFill>
+                    </a:ln>
+                    <a:extLst>
+                      <a:ext uri="{53640926-AAD7-44D8-BBD7-CCE9431645EC}">
+                        <a14:shadowObscured xmlns:a14="http://schemas.microsoft.com/office/drawing/2010/main"/>
+                      </a:ext>
+                    </a:extLst>
+                  </pic:spPr>
+                </pic:pic>
+              </a:graphicData>
+            </a:graphic>
+          </wp:anchor>
+        </w:drawing>
+      </w:r>
+    </w:p>
+    <w:p>
+      <w:pPr>
+        <w:spacing w:line="360" w:lineRule="auto"/>
+        <w:rPr>
+          <w:rFonts w:asciiTheme="majorBidi" w:eastAsia="Times New Roman" w:hAnsiTheme="majorBidi" w:cstheme="majorBidi"/>
+          <w:kern w:val="0"/>
+          <w:sz w:val="20"/>
+          <w:szCs w:val="20"/>
           <w:rtl/>
-          <w:lang w:val="el-GR"/>
-        </w:rPr>
-        <w:t>אחרי שנקבל את הסיגנל המשופר, ניקח כל אחד מהסיגנלים שקיבלנו מהקבצים השונים בתוך אותה תיקייה ו</w:t>
-      </w:r>
+          <w:lang w:val="en-IL" w:eastAsia="en-IL"/>
+          <w14:ligatures w14:val="none"/>
+        </w:rPr>
+      </w:pPr>
+      <w:r>
+        <w:rPr>
+          <w:rFonts w:asciiTheme="majorBidi" w:eastAsia="Times New Roman" w:hAnsiTheme="majorBidi" w:cstheme="majorBidi"/>
+          <w:color w:val="000000"/>
+          <w:kern w:val="0"/>
+          <w:sz w:val="22"/>
+          <w:szCs w:val="22"/>
+          <w:lang w:val="en-IL" w:eastAsia="en-IL"/>
+          <w14:ligatures w14:val="none"/>
+        </w:rPr>
+        <w:t>Fig 2. The distribution of convolution scores between all peaks from a listener and its idealized peak.</w:t>
+      </w:r>
+      <w:r>
+        <w:rPr>
+          <w:rFonts w:asciiTheme="majorBidi" w:eastAsia="Times New Roman" w:hAnsiTheme="majorBidi" w:cstheme="majorBidi"/>
+          <w:color w:val="000000"/>
+          <w:kern w:val="0"/>
+          <w:sz w:val="22"/>
+          <w:szCs w:val="22"/>
+          <w:lang w:val="en-IL" w:eastAsia="en-IL"/>
+          <w14:ligatures w14:val="none"/>
+        </w:rPr>
+        <w:br/>
+      </w:r>
+      <w:r>
+        <w:rPr>
+          <w:rFonts w:asciiTheme="majorBidi" w:eastAsia="Times New Roman" w:hAnsiTheme="majorBidi" w:cstheme="majorBidi"/>
+          <w:color w:val="000000"/>
+          <w:kern w:val="0"/>
+          <w:sz w:val="22"/>
+          <w:szCs w:val="22"/>
+          <w:lang w:val="en-IL" w:eastAsia="en-IL"/>
+          <w14:ligatures w14:val="none"/>
+        </w:rPr>
+        <w:br/>
+        <w:t xml:space="preserve">These distributions are used for the classification of a recording. Given a test recording, peak identification will be done as described above and the found peak will be convolved with all idealized </w:t>
+      </w:r>
+      <w:r>
+        <w:rPr>
+          <w:rFonts w:asciiTheme="majorBidi" w:eastAsia="Times New Roman" w:hAnsiTheme="majorBidi" w:cstheme="majorBidi"/>
+          <w:color w:val="000000"/>
+          <w:kern w:val="0"/>
+          <w:sz w:val="22"/>
+          <w:szCs w:val="22"/>
+          <w:lang w:val="en-IL" w:eastAsia="en-IL"/>
+          <w14:ligatures w14:val="none"/>
+        </w:rPr>
+        <w:lastRenderedPageBreak/>
+        <w:t>peaks. Provided the convolution score, the test peak’s percentile in each distribution is examined, and the distribution where the peak got the highest score will be the prediction made for it.</w:t>
+      </w:r>
+    </w:p>
+    <w:p>
+      <w:pPr>
+        <w:spacing w:line="360" w:lineRule="auto"/>
+        <w:rPr>
+          <w:rFonts w:asciiTheme="majorBidi" w:eastAsia="Times New Roman" w:hAnsiTheme="majorBidi" w:cstheme="majorBidi"/>
+          <w:kern w:val="0"/>
+          <w:sz w:val="20"/>
+          <w:szCs w:val="20"/>
+          <w:lang w:val="en-IL" w:eastAsia="en-IL"/>
+          <w14:ligatures w14:val="none"/>
+        </w:rPr>
+      </w:pPr>
+      <w:r>
+        <w:rPr>
+          <w:rFonts w:asciiTheme="majorBidi" w:eastAsia="Times New Roman" w:hAnsiTheme="majorBidi" w:cstheme="majorBidi"/>
+          <w:noProof/>
+          <w:color w:val="000000"/>
+          <w:kern w:val="0"/>
+          <w:sz w:val="22"/>
+          <w:szCs w:val="22"/>
+          <w:bdr w:val="single" w:sz="8" w:space="0" w:color="000000" w:frame="1"/>
+          <w:lang w:val="en-IL" w:eastAsia="en-IL"/>
+          <w14:ligatures w14:val="none"/>
+        </w:rPr>
+        <w:drawing>
+          <wp:anchor distT="0" distB="0" distL="114300" distR="114300" simplePos="0" relativeHeight="251658240" behindDoc="1" locked="0" layoutInCell="1" allowOverlap="1" wp14:anchorId="13152DFC" wp14:editId="49B39391">
+            <wp:simplePos x="0" y="0"/>
+            <wp:positionH relativeFrom="column">
+              <wp:posOffset>361950</wp:posOffset>
+            </wp:positionH>
+            <wp:positionV relativeFrom="paragraph">
+              <wp:posOffset>13335</wp:posOffset>
+            </wp:positionV>
+            <wp:extent cx="4876800" cy="6798733"/>
+            <wp:effectExtent l="0" t="0" r="0" b="2540"/>
+            <wp:wrapTight wrapText="bothSides">
+              <wp:wrapPolygon edited="0">
+                <wp:start x="0" y="0"/>
+                <wp:lineTo x="0" y="21548"/>
+                <wp:lineTo x="21516" y="21548"/>
+                <wp:lineTo x="21516" y="0"/>
+                <wp:lineTo x="0" y="0"/>
+              </wp:wrapPolygon>
+            </wp:wrapTight>
+            <wp:docPr id="1452684588" name="Picture 2"/>
+            <wp:cNvGraphicFramePr>
+              <a:graphicFrameLocks xmlns:a="http://schemas.openxmlformats.org/drawingml/2006/main" noChangeAspect="1"/>
+            </wp:cNvGraphicFramePr>
+            <a:graphic xmlns:a="http://schemas.openxmlformats.org/drawingml/2006/main">
+              <a:graphicData uri="http://schemas.openxmlformats.org/drawingml/2006/picture">
+                <pic:pic xmlns:pic="http://schemas.openxmlformats.org/drawingml/2006/picture">
+                  <pic:nvPicPr>
+                    <pic:cNvPr id="0" name="Picture 3"/>
+                    <pic:cNvPicPr>
+                      <a:picLocks noChangeAspect="1" noChangeArrowheads="1"/>
+                    </pic:cNvPicPr>
+                  </pic:nvPicPr>
+                  <pic:blipFill rotWithShape="1">
+                    <a:blip r:embed="rId7">
+                      <a:extLst>
+                        <a:ext uri="{28A0092B-C50C-407E-A947-70E740481C1C}">
+                          <a14:useLocalDpi xmlns:a14="http://schemas.microsoft.com/office/drawing/2010/main" val="0"/>
+                        </a:ext>
+                      </a:extLst>
+                    </a:blip>
+                    <a:srcRect b="7060"/>
+                    <a:stretch/>
+                  </pic:blipFill>
+                  <pic:spPr bwMode="auto">
+                    <a:xfrm>
+                      <a:off x="0" y="0"/>
+                      <a:ext cx="4876800" cy="6798733"/>
+                    </a:xfrm>
+                    <a:prstGeom prst="rect">
+                      <a:avLst/>
+                    </a:prstGeom>
+                    <a:noFill/>
+                    <a:ln>
+                      <a:noFill/>
+                    </a:ln>
+                    <a:extLst>
+                      <a:ext uri="{53640926-AAD7-44D8-BBD7-CCE9431645EC}">
+                        <a14:shadowObscured xmlns:a14="http://schemas.microsoft.com/office/drawing/2010/main"/>
+                      </a:ext>
+                    </a:extLst>
+                  </pic:spPr>
+                </pic:pic>
+              </a:graphicData>
+            </a:graphic>
+          </wp:anchor>
+        </w:drawing>
+      </w:r>
+    </w:p>
+    <w:p>
+      <w:pPr>
+        <w:bidi/>
+        <w:spacing w:line="360" w:lineRule="auto"/>
+        <w:rPr>
+          <w:rFonts w:asciiTheme="majorBidi" w:eastAsia="Times New Roman" w:hAnsiTheme="majorBidi" w:cstheme="majorBidi"/>
+          <w:noProof/>
+          <w:color w:val="000000"/>
+          <w:kern w:val="0"/>
+          <w:sz w:val="22"/>
+          <w:szCs w:val="22"/>
+          <w:bdr w:val="single" w:sz="8" w:space="0" w:color="000000" w:frame="1"/>
+          <w:lang w:val="en-IL" w:eastAsia="en-IL"/>
+          <w14:ligatures w14:val="none"/>
+        </w:rPr>
+      </w:pPr>
+    </w:p>
+    <w:p>
+      <w:pPr>
+        <w:bidi/>
+        <w:spacing w:line="360" w:lineRule="auto"/>
+        <w:rPr>
+          <w:rFonts w:asciiTheme="majorBidi" w:eastAsia="Times New Roman" w:hAnsiTheme="majorBidi" w:cstheme="majorBidi"/>
+          <w:kern w:val="0"/>
+          <w:sz w:val="20"/>
+          <w:szCs w:val="20"/>
+          <w:lang w:val="en-IL" w:eastAsia="en-IL"/>
+          <w14:ligatures w14:val="none"/>
+        </w:rPr>
+      </w:pPr>
+    </w:p>
+    <w:p>
+      <w:pPr>
+        <w:bidi/>
+        <w:spacing w:line="360" w:lineRule="auto"/>
+        <w:rPr>
+          <w:rFonts w:asciiTheme="majorBidi" w:eastAsia="Times New Roman" w:hAnsiTheme="majorBidi" w:cstheme="majorBidi"/>
+          <w:noProof/>
+          <w:color w:val="000000"/>
+          <w:kern w:val="0"/>
+          <w:sz w:val="22"/>
+          <w:szCs w:val="22"/>
+          <w:bdr w:val="single" w:sz="8" w:space="0" w:color="000000" w:frame="1"/>
+          <w:lang w:val="en-IL" w:eastAsia="en-IL"/>
+          <w14:ligatures w14:val="none"/>
+        </w:rPr>
+      </w:pPr>
+    </w:p>
+    <w:p>
+      <w:pPr>
+        <w:bidi/>
+        <w:spacing w:line="360" w:lineRule="auto"/>
+        <w:rPr>
+          <w:rFonts w:asciiTheme="majorBidi" w:eastAsia="Times New Roman" w:hAnsiTheme="majorBidi" w:cstheme="majorBidi"/>
+          <w:kern w:val="0"/>
+          <w:sz w:val="20"/>
+          <w:szCs w:val="20"/>
+          <w:rtl/>
+          <w:lang w:val="en-IL" w:eastAsia="en-IL"/>
+          <w14:ligatures w14:val="none"/>
+        </w:rPr>
+      </w:pPr>
+      <w:r>
+        <w:rPr>
+          <w:rFonts w:asciiTheme="majorBidi" w:eastAsia="Times New Roman" w:hAnsiTheme="majorBidi" w:cstheme="majorBidi"/>
+          <w:noProof/>
+          <w:color w:val="000000"/>
+          <w:kern w:val="0"/>
+          <w:sz w:val="22"/>
+          <w:szCs w:val="22"/>
+          <w:bdr w:val="single" w:sz="8" w:space="0" w:color="000000" w:frame="1"/>
+          <w:lang w:val="en-IL" w:eastAsia="en-IL"/>
+          <w14:ligatures w14:val="none"/>
+        </w:rPr>
+        <w:lastRenderedPageBreak/>
+        <w:drawing>
+          <wp:anchor distT="0" distB="0" distL="114300" distR="114300" simplePos="0" relativeHeight="251660288" behindDoc="1" locked="0" layoutInCell="1" allowOverlap="1" wp14:anchorId="2E91DDBC" wp14:editId="77A850BE">
+            <wp:simplePos x="0" y="0"/>
+            <wp:positionH relativeFrom="column">
+              <wp:posOffset>247650</wp:posOffset>
+            </wp:positionH>
+            <wp:positionV relativeFrom="paragraph">
+              <wp:posOffset>28575</wp:posOffset>
+            </wp:positionV>
+            <wp:extent cx="5486400" cy="7648575"/>
+            <wp:effectExtent l="19050" t="19050" r="19050" b="28575"/>
+            <wp:wrapTight wrapText="bothSides">
+              <wp:wrapPolygon edited="0">
+                <wp:start x="-75" y="-54"/>
+                <wp:lineTo x="-75" y="21627"/>
+                <wp:lineTo x="21600" y="21627"/>
+                <wp:lineTo x="21600" y="-54"/>
+                <wp:lineTo x="-75" y="-54"/>
+              </wp:wrapPolygon>
+            </wp:wrapTight>
+            <wp:docPr id="701408375" name="Picture 1"/>
+            <wp:cNvGraphicFramePr>
+              <a:graphicFrameLocks xmlns:a="http://schemas.openxmlformats.org/drawingml/2006/main" noChangeAspect="1"/>
+            </wp:cNvGraphicFramePr>
+            <a:graphic xmlns:a="http://schemas.openxmlformats.org/drawingml/2006/main">
+              <a:graphicData uri="http://schemas.openxmlformats.org/drawingml/2006/picture">
+                <pic:pic xmlns:pic="http://schemas.openxmlformats.org/drawingml/2006/picture">
+                  <pic:nvPicPr>
+                    <pic:cNvPr id="0" name="Picture 4"/>
+                    <pic:cNvPicPr>
+                      <a:picLocks noChangeAspect="1" noChangeArrowheads="1"/>
+                    </pic:cNvPicPr>
+                  </pic:nvPicPr>
+                  <pic:blipFill rotWithShape="1">
+                    <a:blip r:embed="rId8">
+                      <a:extLst>
+                        <a:ext uri="{28A0092B-C50C-407E-A947-70E740481C1C}">
+                          <a14:useLocalDpi xmlns:a14="http://schemas.microsoft.com/office/drawing/2010/main" val="0"/>
+                        </a:ext>
+                      </a:extLst>
+                    </a:blip>
+                    <a:srcRect b="7060"/>
+                    <a:stretch/>
+                  </pic:blipFill>
+                  <pic:spPr bwMode="auto">
+                    <a:xfrm>
+                      <a:off x="0" y="0"/>
+                      <a:ext cx="5486400" cy="7648575"/>
+                    </a:xfrm>
+                    <a:prstGeom prst="rect">
+                      <a:avLst/>
+                    </a:prstGeom>
+                    <a:noFill/>
+                    <a:ln>
+                      <a:solidFill>
+                        <a:schemeClr val="tx1"/>
+                      </a:solidFill>
+                    </a:ln>
+                    <a:extLst>
+                      <a:ext uri="{53640926-AAD7-44D8-BBD7-CCE9431645EC}">
+                        <a14:shadowObscured xmlns:a14="http://schemas.microsoft.com/office/drawing/2010/main"/>
+                      </a:ext>
+                    </a:extLst>
+                  </pic:spPr>
+                </pic:pic>
+              </a:graphicData>
+            </a:graphic>
+            <wp14:sizeRelH relativeFrom="margin">
+              <wp14:pctWidth>0</wp14:pctWidth>
+            </wp14:sizeRelH>
+            <wp14:sizeRelV relativeFrom="margin">
+              <wp14:pctHeight>0</wp14:pctHeight>
+            </wp14:sizeRelV>
+          </wp:anchor>
+        </w:drawing>
+      </w:r>
+    </w:p>
+    <w:p>
+      <w:pPr>
+        <w:spacing w:line="360" w:lineRule="auto"/>
+        <w:rPr>
+          <w:rFonts w:asciiTheme="majorBidi" w:eastAsia="Times New Roman" w:hAnsiTheme="majorBidi" w:cstheme="majorBidi"/>
+          <w:kern w:val="0"/>
+          <w:sz w:val="20"/>
+          <w:szCs w:val="20"/>
+          <w:rtl/>
+          <w:lang w:val="en-IL" w:eastAsia="en-IL"/>
+          <w14:ligatures w14:val="none"/>
+        </w:rPr>
+      </w:pPr>
+    </w:p>
+    <w:p>
+      <w:pPr>
+        <w:spacing w:line="360" w:lineRule="auto"/>
+        <w:rPr>
+          <w:rFonts w:asciiTheme="majorBidi" w:eastAsia="Times New Roman" w:hAnsiTheme="majorBidi" w:cstheme="majorBidi"/>
+          <w:kern w:val="0"/>
+          <w:sz w:val="20"/>
+          <w:szCs w:val="20"/>
+          <w:lang w:val="en-IL" w:eastAsia="en-IL"/>
+          <w14:ligatures w14:val="none"/>
+        </w:rPr>
+      </w:pPr>
+      <w:r>
+        <w:rPr>
+          <w:rFonts w:asciiTheme="majorBidi" w:eastAsia="Times New Roman" w:hAnsiTheme="majorBidi" w:cstheme="majorBidi"/>
+          <w:color w:val="000000"/>
+          <w:kern w:val="0"/>
+          <w:sz w:val="22"/>
+          <w:szCs w:val="22"/>
+          <w:lang w:val="en-IL" w:eastAsia="en-IL"/>
+          <w14:ligatures w14:val="none"/>
+        </w:rPr>
+        <w:lastRenderedPageBreak/>
+        <w:t>Fig 3. Prediction results, the heading of each plot notes the ground truth, and the bar with the highest number is the prediction.</w:t>
+      </w:r>
+    </w:p>
+    <w:p>
+      <w:pPr>
+        <w:spacing w:line="360" w:lineRule="auto"/>
+        <w:rPr>
+          <w:rFonts w:asciiTheme="majorBidi" w:eastAsia="Times New Roman" w:hAnsiTheme="majorBidi" w:cstheme="majorBidi"/>
+          <w:kern w:val="0"/>
+          <w:sz w:val="20"/>
+          <w:szCs w:val="20"/>
+          <w:lang w:val="en-IL" w:eastAsia="en-IL"/>
+          <w14:ligatures w14:val="none"/>
+        </w:rPr>
+      </w:pPr>
+    </w:p>
+    <w:p>
+      <w:pPr>
+        <w:spacing w:line="360" w:lineRule="auto"/>
+        <w:rPr>
+          <w:rFonts w:asciiTheme="majorBidi" w:eastAsia="Times New Roman" w:hAnsiTheme="majorBidi" w:cstheme="majorBidi"/>
+          <w:kern w:val="0"/>
+          <w:sz w:val="20"/>
+          <w:szCs w:val="20"/>
+          <w:lang w:val="en-IL" w:eastAsia="en-IL"/>
+          <w14:ligatures w14:val="none"/>
+        </w:rPr>
+      </w:pPr>
+      <w:r>
+        <w:rPr>
+          <w:rFonts w:asciiTheme="majorBidi" w:eastAsia="Times New Roman" w:hAnsiTheme="majorBidi" w:cstheme="majorBidi"/>
+          <w:color w:val="000000"/>
+          <w:kern w:val="0"/>
+          <w:sz w:val="22"/>
+          <w:szCs w:val="22"/>
+          <w:lang w:val="en-IL" w:eastAsia="en-IL"/>
+          <w14:ligatures w14:val="none"/>
+        </w:rPr>
+        <w:t>Unfortunately, our analysis didn’t yield high predictive power</w:t>
+      </w:r>
+      <w:r>
+        <w:rPr>
+          <w:rFonts w:asciiTheme="majorBidi" w:eastAsia="Times New Roman" w:hAnsiTheme="majorBidi" w:cstheme="majorBidi"/>
+          <w:color w:val="000000"/>
+          <w:kern w:val="0"/>
+          <w:sz w:val="22"/>
+          <w:szCs w:val="22"/>
+          <w:lang w:val="en-IL" w:eastAsia="en-IL"/>
+          <w14:ligatures w14:val="none"/>
+        </w:rPr>
+        <w:t xml:space="preserve"> (</w:t>
+      </w:r>
+      <w:r>
+        <w:rPr>
+          <w:rFonts w:asciiTheme="majorBidi" w:eastAsia="Times New Roman" w:hAnsiTheme="majorBidi" w:cstheme="majorBidi"/>
+          <w:color w:val="000000"/>
+          <w:kern w:val="0"/>
+          <w:sz w:val="22"/>
+          <w:szCs w:val="22"/>
+          <w:lang w:val="en-IL" w:eastAsia="en-IL"/>
+          <w14:ligatures w14:val="none"/>
+        </w:rPr>
+        <w:t>most</w:t>
+      </w:r>
+      <w:r>
+        <w:rPr>
+          <w:rFonts w:asciiTheme="majorBidi" w:eastAsia="Times New Roman" w:hAnsiTheme="majorBidi" w:cstheme="majorBidi"/>
+          <w:color w:val="000000"/>
+          <w:kern w:val="0"/>
+          <w:sz w:val="22"/>
+          <w:szCs w:val="22"/>
+          <w:lang w:val="en-IL" w:eastAsia="en-IL"/>
+          <w14:ligatures w14:val="none"/>
+        </w:rPr>
+        <w:t xml:space="preserve"> of the above</w:t>
+      </w:r>
+      <w:r>
+        <w:rPr>
+          <w:rFonts w:asciiTheme="majorBidi" w:eastAsia="Times New Roman" w:hAnsiTheme="majorBidi" w:cstheme="majorBidi"/>
+          <w:color w:val="000000"/>
+          <w:kern w:val="0"/>
+          <w:sz w:val="22"/>
+          <w:szCs w:val="22"/>
+          <w:lang w:val="en-IL" w:eastAsia="en-IL"/>
+          <w14:ligatures w14:val="none"/>
+        </w:rPr>
+        <w:t xml:space="preserve"> did not</w:t>
+      </w:r>
+      <w:r>
+        <w:rPr>
+          <w:rFonts w:asciiTheme="majorBidi" w:eastAsia="Times New Roman" w:hAnsiTheme="majorBidi" w:cstheme="majorBidi"/>
+          <w:color w:val="000000"/>
+          <w:kern w:val="0"/>
+          <w:sz w:val="22"/>
+          <w:szCs w:val="22"/>
+          <w:lang w:val="en-IL" w:eastAsia="en-IL"/>
+          <w14:ligatures w14:val="none"/>
+        </w:rPr>
+        <w:t xml:space="preserve"> </w:t>
+      </w:r>
+      <w:r>
+        <w:rPr>
+          <w:rFonts w:asciiTheme="majorBidi" w:eastAsia="Times New Roman" w:hAnsiTheme="majorBidi" w:cstheme="majorBidi"/>
+          <w:color w:val="000000"/>
+          <w:kern w:val="0"/>
+          <w:sz w:val="22"/>
+          <w:szCs w:val="22"/>
+          <w:lang w:val="en-IL" w:eastAsia="en-IL"/>
+          <w14:ligatures w14:val="none"/>
+        </w:rPr>
+        <w:t>match the highest bar with the ground truth</w:t>
+      </w:r>
+      <w:r>
+        <w:rPr>
+          <w:rFonts w:asciiTheme="majorBidi" w:eastAsia="Times New Roman" w:hAnsiTheme="majorBidi" w:cstheme="majorBidi"/>
+          <w:color w:val="000000"/>
+          <w:kern w:val="0"/>
+          <w:sz w:val="22"/>
+          <w:szCs w:val="22"/>
+          <w:lang w:val="en-IL" w:eastAsia="en-IL"/>
+          <w14:ligatures w14:val="none"/>
+        </w:rPr>
+        <w:t>)</w:t>
+      </w:r>
+      <w:r>
+        <w:rPr>
+          <w:rFonts w:asciiTheme="majorBidi" w:eastAsia="Times New Roman" w:hAnsiTheme="majorBidi" w:cstheme="majorBidi"/>
+          <w:color w:val="000000"/>
+          <w:kern w:val="0"/>
+          <w:sz w:val="22"/>
+          <w:szCs w:val="22"/>
+          <w:lang w:val="en-IL" w:eastAsia="en-IL"/>
+          <w14:ligatures w14:val="none"/>
+        </w:rPr>
+        <w:t xml:space="preserve"> so both questions remain open. A potential avenue to giving a more decisive answer would have been some form of deep learning. We had tried to implement such a solution but lacked the needed background, therefore, we stuck with methods of which we had a good understanding and that might have led to interesting biological findings. Mainly, if the loudest peak in the waveform does, in fact, code for most of the communication. As mentioned, this remains unclear with our analysis as the sole source of evidence.</w:t>
+      </w:r>
+    </w:p>
+    <w:p>
+      <w:pPr>
+        <w:spacing w:line="360" w:lineRule="auto"/>
+        <w:rPr>
+          <w:rFonts w:asciiTheme="majorBidi" w:hAnsiTheme="majorBidi" w:cstheme="majorBidi"/>
+          <w:sz w:val="20"/>
+          <w:szCs w:val="20"/>
+          <w:lang w:val="en-IL"/>
+        </w:rPr>
+      </w:pPr>
     </w:p>
     <w:sectPr>
       <w:pgSz w:w="12240" w:h="15840"/>
@@ -367,7 +1913,7 @@
 </file>
 
 <file path=word/numbering.xml><?xml version="1.0" encoding="utf-8"?>
-<w:numbering xmlns:wpc="http://schemas.microsoft.com/office/word/2010/wordprocessingCanvas" xmlns:cx="http://schemas.microsoft.com/office/drawing/2014/chartex" xmlns:cx1="http://schemas.microsoft.com/office/drawing/2015/9/8/chartex" xmlns:cx2="http://schemas.microsoft.com/office/drawing/2015/10/21/chartex" xmlns:cx3="http://schemas.microsoft.com/office/drawing/2016/5/9/chartex" xmlns:cx4="http://schemas.microsoft.com/office/drawing/2016/5/10/chartex" xmlns:cx5="http://schemas.microsoft.com/office/drawing/2016/5/11/chartex" xmlns:cx6="http://schemas.microsoft.com/office/drawing/2016/5/12/chartex" xmlns:cx7="http://schemas.microsoft.com/office/drawing/2016/5/13/chartex" xmlns:cx8="http://schemas.microsoft.com/office/drawing/2016/5/14/chartex" xmlns:mc="http://schemas.openxmlformats.org/markup-compatibility/2006" xmlns:aink="http://schemas.microsoft.com/office/drawing/2016/ink" xmlns:am3d="http://schemas.microsoft.com/office/drawing/2017/model3d" xmlns:o="urn:schemas-microsoft-com:office:office" xmlns:oel="http://schemas.microsoft.com/office/2019/extlst" xmlns:r="http://schemas.openxmlformats.org/officeDocument/2006/relationships" xmlns:m="http://schemas.openxmlformats.org/officeDocument/2006/math" xmlns:v="urn:schemas-microsoft-com:vml" xmlns:wp14="http://schemas.microsoft.com/office/word/2010/wordprocessingDrawing" xmlns:wp="http://schemas.openxmlformats.org/drawingml/2006/wordprocessingDrawing" xmlns:w10="urn:schemas-microsoft-com:office:word" xmlns:w="http://schemas.openxmlformats.org/wordprocessingml/2006/main" xmlns:w14="http://schemas.microsoft.com/office/word/2010/wordml" xmlns:w15="http://schemas.microsoft.com/office/word/2012/wordml" xmlns:w16cex="http://schemas.microsoft.com/office/word/2018/wordml/cex" xmlns:w16cid="http://schemas.microsoft.com/office/word/2016/wordml/cid" xmlns:w16="http://schemas.microsoft.com/office/word/2018/wordml" xmlns:w16sdtdh="http://schemas.microsoft.com/office/word/2020/wordml/sdtdatahash" xmlns:w16se="http://schemas.microsoft.com/office/word/2015/wordml/symex" xmlns:wpg="http://schemas.microsoft.com/office/word/2010/wordprocessingGroup" xmlns:wpi="http://schemas.microsoft.com/office/word/2010/wordprocessingInk" xmlns:wne="http://schemas.microsoft.com/office/word/2006/wordml" xmlns:wps="http://schemas.microsoft.com/office/word/2010/wordprocessingShape" mc:Ignorable="w14 w15 w16se w16cid w16 w16cex w16sdtdh wp14">
+<w:numbering xmlns:wpc="http://schemas.microsoft.com/office/word/2010/wordprocessingCanvas" xmlns:cx="http://schemas.microsoft.com/office/drawing/2014/chartex" xmlns:cx1="http://schemas.microsoft.com/office/drawing/2015/9/8/chartex" xmlns:cx2="http://schemas.microsoft.com/office/drawing/2015/10/21/chartex" xmlns:cx3="http://schemas.microsoft.com/office/drawing/2016/5/9/chartex" xmlns:cx4="http://schemas.microsoft.com/office/drawing/2016/5/10/chartex" xmlns:cx5="http://schemas.microsoft.com/office/drawing/2016/5/11/chartex" xmlns:cx6="http://schemas.microsoft.com/office/drawing/2016/5/12/chartex" xmlns:cx7="http://schemas.microsoft.com/office/drawing/2016/5/13/chartex" xmlns:cx8="http://schemas.microsoft.com/office/drawing/2016/5/14/chartex" xmlns:mc="http://schemas.openxmlformats.org/markup-compatibility/2006" xmlns:aink="http://schemas.microsoft.com/office/drawing/2016/ink" xmlns:am3d="http://schemas.microsoft.com/office/drawing/2017/model3d" xmlns:o="urn:schemas-microsoft-com:office:office" xmlns:oel="http://schemas.microsoft.com/office/2019/extlst" xmlns:r="http://schemas.openxmlformats.org/officeDocument/2006/relationships" xmlns:m="http://schemas.openxmlformats.org/officeDocument/2006/math" xmlns:v="urn:schemas-microsoft-com:vml" xmlns:wp14="http://schemas.microsoft.com/office/word/2010/wordprocessingDrawing" xmlns:wp="http://schemas.openxmlformats.org/drawingml/2006/wordprocessingDrawing" xmlns:w10="urn:schemas-microsoft-com:office:word" xmlns:w="http://schemas.openxmlformats.org/wordprocessingml/2006/main" xmlns:w14="http://schemas.microsoft.com/office/word/2010/wordml" xmlns:w15="http://schemas.microsoft.com/office/word/2012/wordml" xmlns:w16cex="http://schemas.microsoft.com/office/word/2018/wordml/cex" xmlns:w16cid="http://schemas.microsoft.com/office/word/2016/wordml/cid" xmlns:w16="http://schemas.microsoft.com/office/word/2018/wordml" xmlns:w16du="http://schemas.microsoft.com/office/word/2023/wordml/word16du" xmlns:w16sdtdh="http://schemas.microsoft.com/office/word/2020/wordml/sdtdatahash" xmlns:w16se="http://schemas.microsoft.com/office/word/2015/wordml/symex" xmlns:wpg="http://schemas.microsoft.com/office/word/2010/wordprocessingGroup" xmlns:wpi="http://schemas.microsoft.com/office/word/2010/wordprocessingInk" xmlns:wne="http://schemas.microsoft.com/office/word/2006/wordml" xmlns:wps="http://schemas.microsoft.com/office/word/2010/wordprocessingShape" mc:Ignorable="w14 w15 w16se w16cid w16 w16cex w16sdtdh w16du wp14">
   <w:abstractNum w:abstractNumId="0" w15:restartNumberingAfterBreak="0">
     <w:nsid w:val="07A31DDB"/>
     <w:multiLevelType w:val="hybridMultilevel"/>
@@ -717,7 +2263,7 @@
 </file>
 
 <file path=word/styles.xml><?xml version="1.0" encoding="utf-8"?>
-<w:styles xmlns:mc="http://schemas.openxmlformats.org/markup-compatibility/2006" xmlns:r="http://schemas.openxmlformats.org/officeDocument/2006/relationships" xmlns:w="http://schemas.openxmlformats.org/wordprocessingml/2006/main" xmlns:w14="http://schemas.microsoft.com/office/word/2010/wordml" xmlns:w15="http://schemas.microsoft.com/office/word/2012/wordml" xmlns:w16cex="http://schemas.microsoft.com/office/word/2018/wordml/cex" xmlns:w16cid="http://schemas.microsoft.com/office/word/2016/wordml/cid" xmlns:w16="http://schemas.microsoft.com/office/word/2018/wordml" xmlns:w16sdtdh="http://schemas.microsoft.com/office/word/2020/wordml/sdtdatahash" xmlns:w16se="http://schemas.microsoft.com/office/word/2015/wordml/symex" mc:Ignorable="w14 w15 w16se w16cid w16 w16cex w16sdtdh">
+<w:styles xmlns:mc="http://schemas.openxmlformats.org/markup-compatibility/2006" xmlns:r="http://schemas.openxmlformats.org/officeDocument/2006/relationships" xmlns:w="http://schemas.openxmlformats.org/wordprocessingml/2006/main" xmlns:w14="http://schemas.microsoft.com/office/word/2010/wordml" xmlns:w15="http://schemas.microsoft.com/office/word/2012/wordml" xmlns:w16cex="http://schemas.microsoft.com/office/word/2018/wordml/cex" xmlns:w16cid="http://schemas.microsoft.com/office/word/2016/wordml/cid" xmlns:w16="http://schemas.microsoft.com/office/word/2018/wordml" xmlns:w16du="http://schemas.microsoft.com/office/word/2023/wordml/word16du" xmlns:w16sdtdh="http://schemas.microsoft.com/office/word/2020/wordml/sdtdatahash" xmlns:w16se="http://schemas.microsoft.com/office/word/2015/wordml/symex" mc:Ignorable="w14 w15 w16se w16cid w16 w16cex w16sdtdh w16du">
   <w:docDefaults>
     <w:rPrDefault>
       <w:rPr>
@@ -1313,6 +2859,7 @@
   <w:style w:type="character" w:default="1" w:styleId="DefaultParagraphFont">
     <w:name w:val="Default Paragraph Font"/>
     <w:uiPriority w:val="1"/>
+    <w:semiHidden/>
     <w:unhideWhenUsed/>
   </w:style>
   <w:style w:type="table" w:default="1" w:styleId="TableNormal">
@@ -1627,6 +3174,23 @@
       <w:spacing w:val="5"/>
     </w:rPr>
   </w:style>
+  <w:style w:type="paragraph" w:styleId="NormalWeb">
+    <w:name w:val="Normal (Web)"/>
+    <w:basedOn w:val="Normal"/>
+    <w:uiPriority w:val="99"/>
+    <w:semiHidden/>
+    <w:unhideWhenUsed/>
+    <w:rsid w:val="001645FF"/>
+    <w:pPr>
+      <w:spacing w:before="100" w:beforeAutospacing="1" w:after="100" w:afterAutospacing="1"/>
+    </w:pPr>
+    <w:rPr>
+      <w:rFonts w:ascii="Times New Roman" w:eastAsia="Times New Roman" w:hAnsi="Times New Roman" w:cs="Times New Roman"/>
+      <w:kern w:val="0"/>
+      <w:lang w:val="en-IL" w:eastAsia="en-IL"/>
+      <w14:ligatures w14:val="none"/>
+    </w:rPr>
+  </w:style>
 </w:styles>
 </file>
 

</xml_diff>